<commit_message>
Edit requierments and add basic db ERD
Edit requirments according to assignment2 and add db
</commit_message>
<xml_diff>
--- a/docs/Requirements.docx
+++ b/docs/Requirements.docx
@@ -302,15 +302,15 @@
         <w:tblStyle w:val="4"/>
         <w:bidiVisual/>
         <w:tblW w:w="0" w:type="auto"/>
-        <w:tblInd w:w="-1115" w:type="dxa"/>
+        <w:tblInd w:w="-1090" w:type="dxa"/>
         <w:tblLook w:val="04A0" w:firstRow="1" w:lastRow="0" w:firstColumn="1" w:lastColumn="0" w:noHBand="0" w:noVBand="1"/>
       </w:tblPr>
       <w:tblGrid>
-        <w:gridCol w:w="3488"/>
+        <w:gridCol w:w="3473"/>
         <w:gridCol w:w="1146"/>
         <w:gridCol w:w="1693"/>
-        <w:gridCol w:w="1557"/>
-        <w:gridCol w:w="1527"/>
+        <w:gridCol w:w="1552"/>
+        <w:gridCol w:w="1522"/>
       </w:tblGrid>
       <w:tr>
         <w:trPr>
@@ -319,7 +319,7 @@
         <w:tc>
           <w:tcPr>
             <w:cnfStyle w:val="001000000000" w:firstRow="0" w:lastRow="0" w:firstColumn="1" w:lastColumn="0" w:oddVBand="0" w:evenVBand="0" w:oddHBand="0" w:evenHBand="0" w:firstRowFirstColumn="0" w:firstRowLastColumn="0" w:lastRowFirstColumn="0" w:lastRowLastColumn="0"/>
-            <w:tcW w:w="3491" w:type="dxa"/>
+            <w:tcW w:w="3476" w:type="dxa"/>
           </w:tcPr>
           <w:p>
             <w:pPr>
@@ -393,7 +393,7 @@
         </w:tc>
         <w:tc>
           <w:tcPr>
-            <w:tcW w:w="1558" w:type="dxa"/>
+            <w:tcW w:w="1553" w:type="dxa"/>
           </w:tcPr>
           <w:p>
             <w:pPr>
@@ -418,7 +418,7 @@
         </w:tc>
         <w:tc>
           <w:tcPr>
-            <w:tcW w:w="1528" w:type="dxa"/>
+            <w:tcW w:w="1523" w:type="dxa"/>
           </w:tcPr>
           <w:p>
             <w:pPr>
@@ -449,7 +449,7 @@
         <w:tc>
           <w:tcPr>
             <w:cnfStyle w:val="001000000000" w:firstRow="0" w:lastRow="0" w:firstColumn="1" w:lastColumn="0" w:oddVBand="0" w:evenVBand="0" w:oddHBand="0" w:evenHBand="0" w:firstRowFirstColumn="0" w:firstRowLastColumn="0" w:lastRowFirstColumn="0" w:lastRowLastColumn="0"/>
-            <w:tcW w:w="3491" w:type="dxa"/>
+            <w:tcW w:w="3476" w:type="dxa"/>
           </w:tcPr>
           <w:p>
             <w:pPr>
@@ -554,7 +554,7 @@
         </w:tc>
         <w:tc>
           <w:tcPr>
-            <w:tcW w:w="1558" w:type="dxa"/>
+            <w:tcW w:w="1553" w:type="dxa"/>
           </w:tcPr>
           <w:p>
             <w:pPr>
@@ -582,7 +582,7 @@
         </w:tc>
         <w:tc>
           <w:tcPr>
-            <w:tcW w:w="1528" w:type="dxa"/>
+            <w:tcW w:w="1523" w:type="dxa"/>
           </w:tcPr>
           <w:p>
             <w:pPr>
@@ -613,7 +613,7 @@
         <w:tc>
           <w:tcPr>
             <w:cnfStyle w:val="001000000000" w:firstRow="0" w:lastRow="0" w:firstColumn="1" w:lastColumn="0" w:oddVBand="0" w:evenVBand="0" w:oddHBand="0" w:evenHBand="0" w:firstRowFirstColumn="0" w:firstRowLastColumn="0" w:lastRowFirstColumn="0" w:lastRowLastColumn="0"/>
-            <w:tcW w:w="3491" w:type="dxa"/>
+            <w:tcW w:w="3476" w:type="dxa"/>
           </w:tcPr>
           <w:p>
             <w:pPr>
@@ -729,7 +729,7 @@
         </w:tc>
         <w:tc>
           <w:tcPr>
-            <w:tcW w:w="1558" w:type="dxa"/>
+            <w:tcW w:w="1553" w:type="dxa"/>
           </w:tcPr>
           <w:p>
             <w:pPr>
@@ -757,7 +757,7 @@
         </w:tc>
         <w:tc>
           <w:tcPr>
-            <w:tcW w:w="1528" w:type="dxa"/>
+            <w:tcW w:w="1523" w:type="dxa"/>
           </w:tcPr>
           <w:p>
             <w:pPr>
@@ -791,7 +791,7 @@
         <w:tc>
           <w:tcPr>
             <w:cnfStyle w:val="001000000000" w:firstRow="0" w:lastRow="0" w:firstColumn="1" w:lastColumn="0" w:oddVBand="0" w:evenVBand="0" w:oddHBand="0" w:evenHBand="0" w:firstRowFirstColumn="0" w:firstRowLastColumn="0" w:lastRowFirstColumn="0" w:lastRowLastColumn="0"/>
-            <w:tcW w:w="3491" w:type="dxa"/>
+            <w:tcW w:w="3476" w:type="dxa"/>
           </w:tcPr>
           <w:p>
             <w:pPr>
@@ -907,7 +907,7 @@
         </w:tc>
         <w:tc>
           <w:tcPr>
-            <w:tcW w:w="1558" w:type="dxa"/>
+            <w:tcW w:w="1553" w:type="dxa"/>
           </w:tcPr>
           <w:p>
             <w:pPr>
@@ -935,7 +935,7 @@
         </w:tc>
         <w:tc>
           <w:tcPr>
-            <w:tcW w:w="1528" w:type="dxa"/>
+            <w:tcW w:w="1523" w:type="dxa"/>
           </w:tcPr>
           <w:p>
             <w:pPr>
@@ -966,7 +966,7 @@
         <w:tc>
           <w:tcPr>
             <w:cnfStyle w:val="001000000000" w:firstRow="0" w:lastRow="0" w:firstColumn="1" w:lastColumn="0" w:oddVBand="0" w:evenVBand="0" w:oddHBand="0" w:evenHBand="0" w:firstRowFirstColumn="0" w:firstRowLastColumn="0" w:lastRowFirstColumn="0" w:lastRowLastColumn="0"/>
-            <w:tcW w:w="3491" w:type="dxa"/>
+            <w:tcW w:w="3476" w:type="dxa"/>
           </w:tcPr>
           <w:p>
             <w:pPr>
@@ -1069,7 +1069,7 @@
         </w:tc>
         <w:tc>
           <w:tcPr>
-            <w:tcW w:w="1558" w:type="dxa"/>
+            <w:tcW w:w="1553" w:type="dxa"/>
           </w:tcPr>
           <w:p>
             <w:pPr>
@@ -1097,7 +1097,7 @@
         </w:tc>
         <w:tc>
           <w:tcPr>
-            <w:tcW w:w="1528" w:type="dxa"/>
+            <w:tcW w:w="1523" w:type="dxa"/>
           </w:tcPr>
           <w:p>
             <w:pPr>
@@ -1131,7 +1131,7 @@
         <w:tc>
           <w:tcPr>
             <w:cnfStyle w:val="001000000000" w:firstRow="0" w:lastRow="0" w:firstColumn="1" w:lastColumn="0" w:oddVBand="0" w:evenVBand="0" w:oddHBand="0" w:evenHBand="0" w:firstRowFirstColumn="0" w:firstRowLastColumn="0" w:lastRowFirstColumn="0" w:lastRowLastColumn="0"/>
-            <w:tcW w:w="3491" w:type="dxa"/>
+            <w:tcW w:w="3476" w:type="dxa"/>
           </w:tcPr>
           <w:p>
             <w:pPr>
@@ -1242,7 +1242,7 @@
         </w:tc>
         <w:tc>
           <w:tcPr>
-            <w:tcW w:w="1558" w:type="dxa"/>
+            <w:tcW w:w="1553" w:type="dxa"/>
           </w:tcPr>
           <w:p>
             <w:pPr>
@@ -1270,7 +1270,7 @@
         </w:tc>
         <w:tc>
           <w:tcPr>
-            <w:tcW w:w="1528" w:type="dxa"/>
+            <w:tcW w:w="1523" w:type="dxa"/>
           </w:tcPr>
           <w:p>
             <w:pPr>
@@ -1301,7 +1301,7 @@
         <w:tc>
           <w:tcPr>
             <w:cnfStyle w:val="001000000000" w:firstRow="0" w:lastRow="0" w:firstColumn="1" w:lastColumn="0" w:oddVBand="0" w:evenVBand="0" w:oddHBand="0" w:evenHBand="0" w:firstRowFirstColumn="0" w:firstRowLastColumn="0" w:lastRowFirstColumn="0" w:lastRowLastColumn="0"/>
-            <w:tcW w:w="3491" w:type="dxa"/>
+            <w:tcW w:w="3476" w:type="dxa"/>
           </w:tcPr>
           <w:p>
             <w:pPr>
@@ -1450,7 +1450,7 @@
         </w:tc>
         <w:tc>
           <w:tcPr>
-            <w:tcW w:w="1558" w:type="dxa"/>
+            <w:tcW w:w="1553" w:type="dxa"/>
           </w:tcPr>
           <w:p>
             <w:pPr>
@@ -1478,7 +1478,7 @@
         </w:tc>
         <w:tc>
           <w:tcPr>
-            <w:tcW w:w="1528" w:type="dxa"/>
+            <w:tcW w:w="1523" w:type="dxa"/>
           </w:tcPr>
           <w:p>
             <w:pPr>
@@ -1512,7 +1512,7 @@
         <w:tc>
           <w:tcPr>
             <w:cnfStyle w:val="001000000000" w:firstRow="0" w:lastRow="0" w:firstColumn="1" w:lastColumn="0" w:oddVBand="0" w:evenVBand="0" w:oddHBand="0" w:evenHBand="0" w:firstRowFirstColumn="0" w:firstRowLastColumn="0" w:lastRowFirstColumn="0" w:lastRowLastColumn="0"/>
-            <w:tcW w:w="3491" w:type="dxa"/>
+            <w:tcW w:w="3476" w:type="dxa"/>
           </w:tcPr>
           <w:p>
             <w:pPr>
@@ -1592,7 +1592,7 @@
         </w:tc>
         <w:tc>
           <w:tcPr>
-            <w:tcW w:w="1558" w:type="dxa"/>
+            <w:tcW w:w="1553" w:type="dxa"/>
           </w:tcPr>
           <w:p>
             <w:pPr>
@@ -1620,7 +1620,7 @@
         </w:tc>
         <w:tc>
           <w:tcPr>
-            <w:tcW w:w="1528" w:type="dxa"/>
+            <w:tcW w:w="1523" w:type="dxa"/>
           </w:tcPr>
           <w:p>
             <w:pPr>
@@ -1651,7 +1651,7 @@
         <w:tc>
           <w:tcPr>
             <w:cnfStyle w:val="001000000000" w:firstRow="0" w:lastRow="0" w:firstColumn="1" w:lastColumn="0" w:oddVBand="0" w:evenVBand="0" w:oddHBand="0" w:evenHBand="0" w:firstRowFirstColumn="0" w:firstRowLastColumn="0" w:lastRowFirstColumn="0" w:lastRowLastColumn="0"/>
-            <w:tcW w:w="3491" w:type="dxa"/>
+            <w:tcW w:w="3476" w:type="dxa"/>
           </w:tcPr>
           <w:p>
             <w:pPr>
@@ -1778,7 +1778,7 @@
         </w:tc>
         <w:tc>
           <w:tcPr>
-            <w:tcW w:w="1558" w:type="dxa"/>
+            <w:tcW w:w="1553" w:type="dxa"/>
           </w:tcPr>
           <w:p>
             <w:pPr>
@@ -1806,7 +1806,7 @@
         </w:tc>
         <w:tc>
           <w:tcPr>
-            <w:tcW w:w="1528" w:type="dxa"/>
+            <w:tcW w:w="1523" w:type="dxa"/>
           </w:tcPr>
           <w:p>
             <w:pPr>
@@ -1840,105 +1840,34 @@
         <w:tc>
           <w:tcPr>
             <w:cnfStyle w:val="001000000000" w:firstRow="0" w:lastRow="0" w:firstColumn="1" w:lastColumn="0" w:oddVBand="0" w:evenVBand="0" w:oddHBand="0" w:evenHBand="0" w:firstRowFirstColumn="0" w:firstRowLastColumn="0" w:lastRowFirstColumn="0" w:lastRowLastColumn="0"/>
-            <w:tcW w:w="3491" w:type="dxa"/>
-          </w:tcPr>
-          <w:p>
-            <w:pPr>
-              <w:rPr>
-                <w:b w:val="0"/>
-                <w:bCs w:val="0"/>
-                <w:sz w:val="24"/>
-                <w:szCs w:val="24"/>
-                <w:rtl/>
-              </w:rPr>
-            </w:pPr>
-            <w:r>
-              <w:rPr>
-                <w:rFonts w:hint="cs"/>
-                <w:b w:val="0"/>
-                <w:bCs w:val="0"/>
-                <w:sz w:val="24"/>
-                <w:szCs w:val="24"/>
-                <w:rtl/>
-              </w:rPr>
-              <w:t xml:space="preserve">המערכת תאפשר פתיחת הזמנה לספק </w:t>
-            </w:r>
-            <w:r>
-              <w:rPr>
-                <w:rFonts w:hint="cs"/>
-                <w:b w:val="0"/>
-                <w:bCs w:val="0"/>
-                <w:sz w:val="24"/>
-                <w:szCs w:val="24"/>
-                <w:rtl/>
-              </w:rPr>
-              <w:t>שתכיל לכל מוצר את</w:t>
-            </w:r>
-            <w:r>
-              <w:rPr>
-                <w:rFonts w:hint="cs"/>
-                <w:b w:val="0"/>
-                <w:bCs w:val="0"/>
-                <w:sz w:val="24"/>
-                <w:szCs w:val="24"/>
-                <w:rtl/>
-              </w:rPr>
-              <w:t xml:space="preserve"> </w:t>
-            </w:r>
-            <w:r>
-              <w:rPr>
-                <w:rFonts w:hint="cs"/>
-                <w:b w:val="0"/>
-                <w:bCs w:val="0"/>
-                <w:sz w:val="24"/>
-                <w:szCs w:val="24"/>
-                <w:rtl/>
-              </w:rPr>
-              <w:t>המספר הקטלגי</w:t>
-            </w:r>
-            <w:r>
-              <w:rPr>
-                <w:rFonts w:hint="cs"/>
-                <w:b w:val="0"/>
-                <w:bCs w:val="0"/>
-                <w:sz w:val="24"/>
-                <w:szCs w:val="24"/>
-                <w:rtl/>
-              </w:rPr>
-              <w:t xml:space="preserve"> של</w:t>
-            </w:r>
-            <w:r>
-              <w:rPr>
-                <w:rFonts w:hint="cs"/>
-                <w:b w:val="0"/>
-                <w:bCs w:val="0"/>
-                <w:sz w:val="24"/>
-                <w:szCs w:val="24"/>
-                <w:rtl/>
-              </w:rPr>
-              <w:t>ו ואת הכמות בהזמ</w:t>
-            </w:r>
-            <w:r>
-              <w:rPr>
-                <w:rFonts w:hint="cs"/>
-                <w:b w:val="0"/>
-                <w:bCs w:val="0"/>
-                <w:sz w:val="24"/>
-                <w:szCs w:val="24"/>
-                <w:rtl/>
-              </w:rPr>
-              <w:t>נ</w:t>
-            </w:r>
-            <w:r>
-              <w:rPr>
-                <w:rFonts w:hint="cs"/>
-                <w:b w:val="0"/>
-                <w:bCs w:val="0"/>
-                <w:sz w:val="24"/>
-                <w:szCs w:val="24"/>
-                <w:rtl/>
-              </w:rPr>
-              <w:t>ה</w:t>
+            <w:tcW w:w="3476" w:type="dxa"/>
+          </w:tcPr>
+          <w:p>
+            <w:pPr>
+              <w:rPr>
+                <w:rFonts w:hint="cs"/>
+                <w:sz w:val="24"/>
+                <w:szCs w:val="24"/>
+                <w:rtl/>
+              </w:rPr>
+            </w:pPr>
+            <w:r>
+              <w:rPr>
+                <w:rFonts w:hint="cs"/>
+                <w:sz w:val="24"/>
+                <w:szCs w:val="24"/>
+                <w:rtl/>
+              </w:rPr>
+              <w:t>המערכת תאפשר ליצור בקשה להזמנה של מוצרים חסרים במלאי</w:t>
+            </w:r>
+            <w:r>
+              <w:rPr>
+                <w:rFonts w:hint="cs"/>
+                <w:sz w:val="24"/>
+                <w:szCs w:val="24"/>
+                <w:rtl/>
+              </w:rPr>
+              <w:t xml:space="preserve"> עם תאריך אספקה אחרון**</w:t>
             </w:r>
           </w:p>
         </w:tc>
@@ -1950,6 +1879,7 @@
             <w:pPr>
               <w:cnfStyle w:val="000000100000" w:firstRow="0" w:lastRow="0" w:firstColumn="0" w:lastColumn="0" w:oddVBand="0" w:evenVBand="0" w:oddHBand="1" w:evenHBand="0" w:firstRowFirstColumn="0" w:firstRowLastColumn="0" w:lastRowFirstColumn="0" w:lastRowLastColumn="0"/>
               <w:rPr>
+                <w:rFonts w:hint="cs"/>
                 <w:b/>
                 <w:bCs/>
                 <w:sz w:val="24"/>
@@ -1978,6 +1908,7 @@
             <w:pPr>
               <w:cnfStyle w:val="000000100000" w:firstRow="0" w:lastRow="0" w:firstColumn="0" w:lastColumn="0" w:oddVBand="0" w:evenVBand="0" w:oddHBand="1" w:evenHBand="0" w:firstRowFirstColumn="0" w:firstRowLastColumn="0" w:lastRowFirstColumn="0" w:lastRowLastColumn="0"/>
               <w:rPr>
+                <w:rFonts w:hint="cs"/>
                 <w:b/>
                 <w:bCs/>
                 <w:sz w:val="24"/>
@@ -2000,12 +1931,13 @@
         </w:tc>
         <w:tc>
           <w:tcPr>
-            <w:tcW w:w="1558" w:type="dxa"/>
+            <w:tcW w:w="1553" w:type="dxa"/>
           </w:tcPr>
           <w:p>
             <w:pPr>
               <w:cnfStyle w:val="000000100000" w:firstRow="0" w:lastRow="0" w:firstColumn="0" w:lastColumn="0" w:oddVBand="0" w:evenVBand="0" w:oddHBand="1" w:evenHBand="0" w:firstRowFirstColumn="0" w:firstRowLastColumn="0" w:lastRowFirstColumn="0" w:lastRowLastColumn="0"/>
               <w:rPr>
+                <w:rFonts w:hint="cs"/>
                 <w:b/>
                 <w:bCs/>
                 <w:sz w:val="24"/>
@@ -2028,19 +1960,31 @@
         </w:tc>
         <w:tc>
           <w:tcPr>
-            <w:tcW w:w="1528" w:type="dxa"/>
+            <w:tcW w:w="1523" w:type="dxa"/>
           </w:tcPr>
           <w:p>
             <w:pPr>
               <w:cnfStyle w:val="000000100000" w:firstRow="0" w:lastRow="0" w:firstColumn="0" w:lastColumn="0" w:oddVBand="0" w:evenVBand="0" w:oddHBand="1" w:evenHBand="0" w:firstRowFirstColumn="0" w:firstRowLastColumn="0" w:lastRowFirstColumn="0" w:lastRowLastColumn="0"/>
               <w:rPr>
-                <w:b/>
-                <w:bCs/>
-                <w:sz w:val="24"/>
-                <w:szCs w:val="24"/>
-                <w:rtl/>
-              </w:rPr>
-            </w:pPr>
+                <w:rFonts w:hint="cs"/>
+                <w:b/>
+                <w:bCs/>
+                <w:sz w:val="24"/>
+                <w:szCs w:val="24"/>
+                <w:rtl/>
+              </w:rPr>
+            </w:pPr>
+            <w:r>
+              <w:rPr>
+                <w:rFonts w:hint="cs"/>
+                <w:b/>
+                <w:bCs/>
+                <w:sz w:val="24"/>
+                <w:szCs w:val="24"/>
+                <w:rtl/>
+              </w:rPr>
+              <w:t xml:space="preserve">לא </w:t>
+            </w:r>
             <w:r>
               <w:rPr>
                 <w:rFonts w:hint="cs"/>
@@ -2059,28 +2003,34 @@
         <w:tc>
           <w:tcPr>
             <w:cnfStyle w:val="001000000000" w:firstRow="0" w:lastRow="0" w:firstColumn="1" w:lastColumn="0" w:oddVBand="0" w:evenVBand="0" w:oddHBand="0" w:evenHBand="0" w:firstRowFirstColumn="0" w:firstRowLastColumn="0" w:lastRowFirstColumn="0" w:lastRowLastColumn="0"/>
-            <w:tcW w:w="3491" w:type="dxa"/>
-          </w:tcPr>
-          <w:p>
-            <w:pPr>
-              <w:rPr>
-                <w:b w:val="0"/>
-                <w:bCs w:val="0"/>
-                <w:sz w:val="24"/>
-                <w:szCs w:val="24"/>
-                <w:rtl/>
-              </w:rPr>
-            </w:pPr>
-            <w:r>
-              <w:rPr>
-                <w:rFonts w:hint="cs"/>
-                <w:b w:val="0"/>
-                <w:bCs w:val="0"/>
-                <w:sz w:val="24"/>
-                <w:szCs w:val="24"/>
-                <w:rtl/>
-              </w:rPr>
-              <w:t>המערכת תאפשר לערוך זמן הגעה של הזמנות שנשמרו</w:t>
+            <w:tcW w:w="3476" w:type="dxa"/>
+          </w:tcPr>
+          <w:p>
+            <w:pPr>
+              <w:rPr>
+                <w:rFonts w:hint="cs"/>
+                <w:sz w:val="24"/>
+                <w:szCs w:val="24"/>
+                <w:rtl/>
+              </w:rPr>
+            </w:pPr>
+            <w:r>
+              <w:rPr>
+                <w:rFonts w:hint="cs"/>
+                <w:sz w:val="24"/>
+                <w:szCs w:val="24"/>
+                <w:rtl/>
+              </w:rPr>
+              <w:t>עבור בקשה להזמנת מוצרים המערכת תיצור הזמנות ספק בהתאם להשוואת מחיר של המוצרים</w:t>
+            </w:r>
+            <w:r>
+              <w:rPr>
+                <w:rFonts w:hint="cs"/>
+                <w:sz w:val="24"/>
+                <w:szCs w:val="24"/>
+                <w:rtl/>
+              </w:rPr>
+              <w:t xml:space="preserve"> ולפי תאריך המתואם בבקשה.</w:t>
             </w:r>
           </w:p>
         </w:tc>
@@ -2092,21 +2042,24 @@
             <w:pPr>
               <w:cnfStyle w:val="000000000000" w:firstRow="0" w:lastRow="0" w:firstColumn="0" w:lastColumn="0" w:oddVBand="0" w:evenVBand="0" w:oddHBand="0" w:evenHBand="0" w:firstRowFirstColumn="0" w:firstRowLastColumn="0" w:lastRowFirstColumn="0" w:lastRowLastColumn="0"/>
               <w:rPr>
-                <w:b/>
-                <w:bCs/>
-                <w:sz w:val="24"/>
-                <w:szCs w:val="24"/>
-                <w:rtl/>
-              </w:rPr>
-            </w:pPr>
-            <w:r>
-              <w:rPr>
-                <w:b/>
-                <w:bCs/>
-                <w:sz w:val="24"/>
-                <w:szCs w:val="24"/>
-              </w:rPr>
-              <w:t>Nice to have</w:t>
+                <w:rFonts w:hint="cs"/>
+                <w:b/>
+                <w:bCs/>
+                <w:sz w:val="24"/>
+                <w:szCs w:val="24"/>
+                <w:rtl/>
+              </w:rPr>
+            </w:pPr>
+            <w:r>
+              <w:rPr>
+                <w:rFonts w:hint="cs"/>
+                <w:b/>
+                <w:bCs/>
+                <w:sz w:val="24"/>
+                <w:szCs w:val="24"/>
+                <w:rtl/>
+              </w:rPr>
+              <w:t>גבוה</w:t>
             </w:r>
           </w:p>
         </w:tc>
@@ -2118,6 +2071,7 @@
             <w:pPr>
               <w:cnfStyle w:val="000000000000" w:firstRow="0" w:lastRow="0" w:firstColumn="0" w:lastColumn="0" w:oddVBand="0" w:evenVBand="0" w:oddHBand="0" w:evenHBand="0" w:firstRowFirstColumn="0" w:firstRowLastColumn="0" w:lastRowFirstColumn="0" w:lastRowLastColumn="0"/>
               <w:rPr>
+                <w:rFonts w:hint="cs"/>
                 <w:b/>
                 <w:bCs/>
                 <w:sz w:val="24"/>
@@ -2140,12 +2094,13 @@
         </w:tc>
         <w:tc>
           <w:tcPr>
-            <w:tcW w:w="1558" w:type="dxa"/>
+            <w:tcW w:w="1553" w:type="dxa"/>
           </w:tcPr>
           <w:p>
             <w:pPr>
               <w:cnfStyle w:val="000000000000" w:firstRow="0" w:lastRow="0" w:firstColumn="0" w:lastColumn="0" w:oddVBand="0" w:evenVBand="0" w:oddHBand="0" w:evenHBand="0" w:firstRowFirstColumn="0" w:firstRowLastColumn="0" w:lastRowFirstColumn="0" w:lastRowLastColumn="0"/>
               <w:rPr>
+                <w:rFonts w:hint="cs"/>
                 <w:b/>
                 <w:bCs/>
                 <w:sz w:val="24"/>
@@ -2168,19 +2123,31 @@
         </w:tc>
         <w:tc>
           <w:tcPr>
-            <w:tcW w:w="1528" w:type="dxa"/>
+            <w:tcW w:w="1523" w:type="dxa"/>
           </w:tcPr>
           <w:p>
             <w:pPr>
               <w:cnfStyle w:val="000000000000" w:firstRow="0" w:lastRow="0" w:firstColumn="0" w:lastColumn="0" w:oddVBand="0" w:evenVBand="0" w:oddHBand="0" w:evenHBand="0" w:firstRowFirstColumn="0" w:firstRowLastColumn="0" w:lastRowFirstColumn="0" w:lastRowLastColumn="0"/>
               <w:rPr>
-                <w:b/>
-                <w:bCs/>
-                <w:sz w:val="24"/>
-                <w:szCs w:val="24"/>
-                <w:rtl/>
-              </w:rPr>
-            </w:pPr>
+                <w:rFonts w:hint="cs"/>
+                <w:b/>
+                <w:bCs/>
+                <w:sz w:val="24"/>
+                <w:szCs w:val="24"/>
+                <w:rtl/>
+              </w:rPr>
+            </w:pPr>
+            <w:r>
+              <w:rPr>
+                <w:rFonts w:hint="cs"/>
+                <w:b/>
+                <w:bCs/>
+                <w:sz w:val="24"/>
+                <w:szCs w:val="24"/>
+                <w:rtl/>
+              </w:rPr>
+              <w:t xml:space="preserve">לא </w:t>
+            </w:r>
             <w:r>
               <w:rPr>
                 <w:rFonts w:hint="cs"/>
@@ -2202,7 +2169,7 @@
         <w:tc>
           <w:tcPr>
             <w:cnfStyle w:val="001000000000" w:firstRow="0" w:lastRow="0" w:firstColumn="1" w:lastColumn="0" w:oddVBand="0" w:evenVBand="0" w:oddHBand="0" w:evenHBand="0" w:firstRowFirstColumn="0" w:firstRowLastColumn="0" w:lastRowFirstColumn="0" w:lastRowLastColumn="0"/>
-            <w:tcW w:w="3491" w:type="dxa"/>
+            <w:tcW w:w="3476" w:type="dxa"/>
           </w:tcPr>
           <w:p>
             <w:pPr>
@@ -2211,6 +2178,7 @@
                 <w:bCs w:val="0"/>
                 <w:sz w:val="24"/>
                 <w:szCs w:val="24"/>
+                <w:rtl/>
               </w:rPr>
             </w:pPr>
             <w:r>
@@ -2222,7 +2190,17 @@
                 <w:szCs w:val="24"/>
                 <w:rtl/>
               </w:rPr>
-              <w:t>המערכת תאפשר לערוך סטטוס של ההזמנה</w:t>
+              <w:lastRenderedPageBreak/>
+              <w:t xml:space="preserve">המערכת תאפשר פתיחת הזמנה לספק </w:t>
+            </w:r>
+            <w:r>
+              <w:rPr>
+                <w:rFonts w:hint="cs"/>
+                <w:sz w:val="24"/>
+                <w:szCs w:val="24"/>
+                <w:rtl/>
+              </w:rPr>
+              <w:t>בהתאם לפרטי הזמנה מספק</w:t>
             </w:r>
             <w:r>
               <w:rPr>
@@ -2295,7 +2273,7 @@
         </w:tc>
         <w:tc>
           <w:tcPr>
-            <w:tcW w:w="1558" w:type="dxa"/>
+            <w:tcW w:w="1553" w:type="dxa"/>
           </w:tcPr>
           <w:p>
             <w:pPr>
@@ -2323,7 +2301,7 @@
         </w:tc>
         <w:tc>
           <w:tcPr>
-            <w:tcW w:w="1528" w:type="dxa"/>
+            <w:tcW w:w="1523" w:type="dxa"/>
           </w:tcPr>
           <w:p>
             <w:pPr>
@@ -2354,95 +2332,25 @@
         <w:tc>
           <w:tcPr>
             <w:cnfStyle w:val="001000000000" w:firstRow="0" w:lastRow="0" w:firstColumn="1" w:lastColumn="0" w:oddVBand="0" w:evenVBand="0" w:oddHBand="0" w:evenHBand="0" w:firstRowFirstColumn="0" w:firstRowLastColumn="0" w:lastRowFirstColumn="0" w:lastRowLastColumn="0"/>
-            <w:tcW w:w="3491" w:type="dxa"/>
-          </w:tcPr>
-          <w:p>
-            <w:pPr>
-              <w:rPr>
-                <w:b w:val="0"/>
-                <w:bCs w:val="0"/>
-                <w:sz w:val="24"/>
-                <w:szCs w:val="24"/>
-                <w:rtl/>
-              </w:rPr>
-            </w:pPr>
-            <w:r>
-              <w:rPr>
-                <w:rFonts w:hint="cs"/>
-                <w:b w:val="0"/>
-                <w:bCs w:val="0"/>
-                <w:sz w:val="24"/>
-                <w:szCs w:val="24"/>
-                <w:rtl/>
-              </w:rPr>
-              <w:t xml:space="preserve">המערכת תאפשר הצגת </w:t>
-            </w:r>
-            <w:r>
-              <w:rPr>
-                <w:rFonts w:hint="cs"/>
-                <w:b w:val="0"/>
-                <w:bCs w:val="0"/>
-                <w:sz w:val="24"/>
-                <w:szCs w:val="24"/>
-                <w:rtl/>
-              </w:rPr>
-              <w:t xml:space="preserve">כל המספרים הקטלוגים של פריטים </w:t>
-            </w:r>
-            <w:r>
-              <w:rPr>
-                <w:rFonts w:hint="cs"/>
-                <w:b w:val="0"/>
-                <w:bCs w:val="0"/>
-                <w:sz w:val="24"/>
-                <w:szCs w:val="24"/>
-                <w:rtl/>
-              </w:rPr>
-              <w:lastRenderedPageBreak/>
-              <w:t>שנרכשו</w:t>
-            </w:r>
-            <w:r>
-              <w:rPr>
-                <w:rFonts w:hint="cs"/>
-                <w:b w:val="0"/>
-                <w:bCs w:val="0"/>
-                <w:sz w:val="24"/>
-                <w:szCs w:val="24"/>
-                <w:rtl/>
-              </w:rPr>
-              <w:t xml:space="preserve"> </w:t>
-            </w:r>
-            <w:r>
-              <w:rPr>
-                <w:rFonts w:hint="cs"/>
-                <w:b w:val="0"/>
-                <w:bCs w:val="0"/>
-                <w:sz w:val="24"/>
-                <w:szCs w:val="24"/>
-                <w:rtl/>
-              </w:rPr>
-              <w:t>שנפתחה עבורם הזמנה עבור</w:t>
-            </w:r>
-            <w:r>
-              <w:rPr>
-                <w:rFonts w:hint="cs"/>
-                <w:b w:val="0"/>
-                <w:bCs w:val="0"/>
-                <w:sz w:val="24"/>
-                <w:szCs w:val="24"/>
-                <w:rtl/>
-              </w:rPr>
-              <w:t xml:space="preserve"> ספק </w:t>
-            </w:r>
-            <w:r>
-              <w:rPr>
-                <w:rFonts w:hint="cs"/>
-                <w:b w:val="0"/>
-                <w:bCs w:val="0"/>
-                <w:sz w:val="24"/>
-                <w:szCs w:val="24"/>
-                <w:rtl/>
-              </w:rPr>
-              <w:t>מסוים</w:t>
+            <w:tcW w:w="3476" w:type="dxa"/>
+          </w:tcPr>
+          <w:p>
+            <w:pPr>
+              <w:rPr>
+                <w:rFonts w:hint="cs"/>
+                <w:sz w:val="24"/>
+                <w:szCs w:val="24"/>
+                <w:rtl/>
+              </w:rPr>
+            </w:pPr>
+            <w:r>
+              <w:rPr>
+                <w:rFonts w:hint="cs"/>
+                <w:sz w:val="24"/>
+                <w:szCs w:val="24"/>
+                <w:rtl/>
+              </w:rPr>
+              <w:t>המערכת תאפשר ליצור הזמנה תקופתית עם זמני הגעה קבועים</w:t>
             </w:r>
           </w:p>
         </w:tc>
@@ -2454,23 +2362,23 @@
             <w:pPr>
               <w:cnfStyle w:val="000000000000" w:firstRow="0" w:lastRow="0" w:firstColumn="0" w:lastColumn="0" w:oddVBand="0" w:evenVBand="0" w:oddHBand="0" w:evenHBand="0" w:firstRowFirstColumn="0" w:firstRowLastColumn="0" w:lastRowFirstColumn="0" w:lastRowLastColumn="0"/>
               <w:rPr>
-                <w:b/>
-                <w:bCs/>
-                <w:sz w:val="24"/>
-                <w:szCs w:val="24"/>
-                <w:rtl/>
-              </w:rPr>
-            </w:pPr>
-            <w:r>
-              <w:rPr>
-                <w:rFonts w:hint="cs"/>
-                <w:b/>
-                <w:bCs/>
-                <w:sz w:val="24"/>
-                <w:szCs w:val="24"/>
-                <w:rtl/>
-              </w:rPr>
-              <w:lastRenderedPageBreak/>
+                <w:rFonts w:hint="cs"/>
+                <w:b/>
+                <w:bCs/>
+                <w:sz w:val="24"/>
+                <w:szCs w:val="24"/>
+                <w:rtl/>
+              </w:rPr>
+            </w:pPr>
+            <w:r>
+              <w:rPr>
+                <w:rFonts w:hint="cs"/>
+                <w:b/>
+                <w:bCs/>
+                <w:sz w:val="24"/>
+                <w:szCs w:val="24"/>
+                <w:rtl/>
+              </w:rPr>
               <w:t>גבוה</w:t>
             </w:r>
           </w:p>
@@ -2483,6 +2391,7 @@
             <w:pPr>
               <w:cnfStyle w:val="000000000000" w:firstRow="0" w:lastRow="0" w:firstColumn="0" w:lastColumn="0" w:oddVBand="0" w:evenVBand="0" w:oddHBand="0" w:evenHBand="0" w:firstRowFirstColumn="0" w:firstRowLastColumn="0" w:lastRowFirstColumn="0" w:lastRowLastColumn="0"/>
               <w:rPr>
+                <w:rFonts w:hint="cs"/>
                 <w:b/>
                 <w:bCs/>
                 <w:sz w:val="24"/>
@@ -2505,12 +2414,13 @@
         </w:tc>
         <w:tc>
           <w:tcPr>
-            <w:tcW w:w="1558" w:type="dxa"/>
+            <w:tcW w:w="1553" w:type="dxa"/>
           </w:tcPr>
           <w:p>
             <w:pPr>
               <w:cnfStyle w:val="000000000000" w:firstRow="0" w:lastRow="0" w:firstColumn="0" w:lastColumn="0" w:oddVBand="0" w:evenVBand="0" w:oddHBand="0" w:evenHBand="0" w:firstRowFirstColumn="0" w:firstRowLastColumn="0" w:lastRowFirstColumn="0" w:lastRowLastColumn="0"/>
               <w:rPr>
+                <w:rFonts w:hint="cs"/>
                 <w:b/>
                 <w:bCs/>
                 <w:sz w:val="24"/>
@@ -2533,28 +2443,30 @@
         </w:tc>
         <w:tc>
           <w:tcPr>
-            <w:tcW w:w="1528" w:type="dxa"/>
+            <w:tcW w:w="1523" w:type="dxa"/>
           </w:tcPr>
           <w:p>
             <w:pPr>
               <w:cnfStyle w:val="000000000000" w:firstRow="0" w:lastRow="0" w:firstColumn="0" w:lastColumn="0" w:oddVBand="0" w:evenVBand="0" w:oddHBand="0" w:evenHBand="0" w:firstRowFirstColumn="0" w:firstRowLastColumn="0" w:lastRowFirstColumn="0" w:lastRowLastColumn="0"/>
               <w:rPr>
-                <w:b/>
-                <w:bCs/>
-                <w:sz w:val="24"/>
-                <w:szCs w:val="24"/>
-              </w:rPr>
-            </w:pPr>
-            <w:r>
-              <w:rPr>
-                <w:rFonts w:hint="cs"/>
-                <w:b/>
-                <w:bCs/>
-                <w:sz w:val="24"/>
-                <w:szCs w:val="24"/>
-                <w:rtl/>
-              </w:rPr>
-              <w:t>מומש</w:t>
+                <w:rFonts w:hint="cs"/>
+                <w:b/>
+                <w:bCs/>
+                <w:sz w:val="24"/>
+                <w:szCs w:val="24"/>
+                <w:rtl/>
+              </w:rPr>
+            </w:pPr>
+            <w:r>
+              <w:rPr>
+                <w:rFonts w:hint="cs"/>
+                <w:b/>
+                <w:bCs/>
+                <w:sz w:val="24"/>
+                <w:szCs w:val="24"/>
+                <w:rtl/>
+              </w:rPr>
+              <w:t>לא מומש</w:t>
             </w:r>
           </w:p>
         </w:tc>
@@ -2566,11 +2478,12 @@
         <w:tc>
           <w:tcPr>
             <w:cnfStyle w:val="001000000000" w:firstRow="0" w:lastRow="0" w:firstColumn="1" w:lastColumn="0" w:oddVBand="0" w:evenVBand="0" w:oddHBand="0" w:evenHBand="0" w:firstRowFirstColumn="0" w:firstRowLastColumn="0" w:lastRowFirstColumn="0" w:lastRowLastColumn="0"/>
-            <w:tcW w:w="3491" w:type="dxa"/>
-          </w:tcPr>
-          <w:p>
-            <w:pPr>
-              <w:rPr>
+            <w:tcW w:w="3476" w:type="dxa"/>
+          </w:tcPr>
+          <w:p>
+            <w:pPr>
+              <w:rPr>
+                <w:rFonts w:hint="cs"/>
                 <w:b w:val="0"/>
                 <w:bCs w:val="0"/>
                 <w:sz w:val="24"/>
@@ -2587,7 +2500,7 @@
                 <w:szCs w:val="24"/>
                 <w:rtl/>
               </w:rPr>
-              <w:t>לכל ספק במערכת קיים לכל היותר הסכם יחיד מול החברה</w:t>
+              <w:t>המערכת תאפשר לערוך את פרטי ההזמנה</w:t>
             </w:r>
           </w:p>
         </w:tc>
@@ -2599,6 +2512,7 @@
             <w:pPr>
               <w:cnfStyle w:val="000000100000" w:firstRow="0" w:lastRow="0" w:firstColumn="0" w:lastColumn="0" w:oddVBand="0" w:evenVBand="0" w:oddHBand="1" w:evenHBand="0" w:firstRowFirstColumn="0" w:firstRowLastColumn="0" w:lastRowFirstColumn="0" w:lastRowLastColumn="0"/>
               <w:rPr>
+                <w:rFonts w:hint="cs"/>
                 <w:b/>
                 <w:bCs/>
                 <w:sz w:val="24"/>
@@ -2627,34 +2541,36 @@
             <w:pPr>
               <w:cnfStyle w:val="000000100000" w:firstRow="0" w:lastRow="0" w:firstColumn="0" w:lastColumn="0" w:oddVBand="0" w:evenVBand="0" w:oddHBand="1" w:evenHBand="0" w:firstRowFirstColumn="0" w:firstRowLastColumn="0" w:lastRowFirstColumn="0" w:lastRowLastColumn="0"/>
               <w:rPr>
-                <w:b/>
-                <w:bCs/>
-                <w:sz w:val="24"/>
-                <w:szCs w:val="24"/>
-                <w:rtl/>
-              </w:rPr>
-            </w:pPr>
-            <w:r>
-              <w:rPr>
-                <w:rFonts w:hint="cs"/>
-                <w:b/>
-                <w:bCs/>
-                <w:sz w:val="24"/>
-                <w:szCs w:val="24"/>
-                <w:rtl/>
-              </w:rPr>
-              <w:t>לא פונקציונלי</w:t>
-            </w:r>
-          </w:p>
-        </w:tc>
-        <w:tc>
-          <w:tcPr>
-            <w:tcW w:w="1558" w:type="dxa"/>
+                <w:rFonts w:hint="cs"/>
+                <w:b/>
+                <w:bCs/>
+                <w:sz w:val="24"/>
+                <w:szCs w:val="24"/>
+                <w:rtl/>
+              </w:rPr>
+            </w:pPr>
+            <w:r>
+              <w:rPr>
+                <w:rFonts w:hint="cs"/>
+                <w:b/>
+                <w:bCs/>
+                <w:sz w:val="24"/>
+                <w:szCs w:val="24"/>
+                <w:rtl/>
+              </w:rPr>
+              <w:t>פונקציונאלי</w:t>
+            </w:r>
+          </w:p>
+        </w:tc>
+        <w:tc>
+          <w:tcPr>
+            <w:tcW w:w="1553" w:type="dxa"/>
           </w:tcPr>
           <w:p>
             <w:pPr>
               <w:cnfStyle w:val="000000100000" w:firstRow="0" w:lastRow="0" w:firstColumn="0" w:lastColumn="0" w:oddVBand="0" w:evenVBand="0" w:oddHBand="1" w:evenHBand="0" w:firstRowFirstColumn="0" w:firstRowLastColumn="0" w:lastRowFirstColumn="0" w:lastRowLastColumn="0"/>
               <w:rPr>
+                <w:rFonts w:hint="cs"/>
                 <w:b/>
                 <w:bCs/>
                 <w:sz w:val="24"/>
@@ -2677,29 +2593,30 @@
         </w:tc>
         <w:tc>
           <w:tcPr>
-            <w:tcW w:w="1528" w:type="dxa"/>
+            <w:tcW w:w="1523" w:type="dxa"/>
           </w:tcPr>
           <w:p>
             <w:pPr>
               <w:cnfStyle w:val="000000100000" w:firstRow="0" w:lastRow="0" w:firstColumn="0" w:lastColumn="0" w:oddVBand="0" w:evenVBand="0" w:oddHBand="1" w:evenHBand="0" w:firstRowFirstColumn="0" w:firstRowLastColumn="0" w:lastRowFirstColumn="0" w:lastRowLastColumn="0"/>
               <w:rPr>
-                <w:b/>
-                <w:bCs/>
-                <w:sz w:val="24"/>
-                <w:szCs w:val="24"/>
-                <w:rtl/>
-              </w:rPr>
-            </w:pPr>
-            <w:r>
-              <w:rPr>
-                <w:rFonts w:hint="cs"/>
-                <w:b/>
-                <w:bCs/>
-                <w:sz w:val="24"/>
-                <w:szCs w:val="24"/>
-                <w:rtl/>
-              </w:rPr>
-              <w:t>מומש</w:t>
+                <w:rFonts w:hint="cs"/>
+                <w:b/>
+                <w:bCs/>
+                <w:sz w:val="24"/>
+                <w:szCs w:val="24"/>
+                <w:rtl/>
+              </w:rPr>
+            </w:pPr>
+            <w:r>
+              <w:rPr>
+                <w:rFonts w:hint="cs"/>
+                <w:b/>
+                <w:bCs/>
+                <w:sz w:val="24"/>
+                <w:szCs w:val="24"/>
+                <w:rtl/>
+              </w:rPr>
+              <w:t>לא מומש</w:t>
             </w:r>
           </w:p>
         </w:tc>
@@ -2708,7 +2625,7 @@
         <w:tc>
           <w:tcPr>
             <w:cnfStyle w:val="001000000000" w:firstRow="0" w:lastRow="0" w:firstColumn="1" w:lastColumn="0" w:oddVBand="0" w:evenVBand="0" w:oddHBand="0" w:evenHBand="0" w:firstRowFirstColumn="0" w:firstRowLastColumn="0" w:lastRowFirstColumn="0" w:lastRowLastColumn="0"/>
-            <w:tcW w:w="3491" w:type="dxa"/>
+            <w:tcW w:w="3476" w:type="dxa"/>
           </w:tcPr>
           <w:p>
             <w:pPr>
@@ -2729,7 +2646,7 @@
                 <w:szCs w:val="24"/>
                 <w:rtl/>
               </w:rPr>
-              <w:t>הסכם עם ספק חייב לכלול לפחות מוצר אחד</w:t>
+              <w:t>המערכת תאפשר לערוך זמן הגעה של הזמנות שנשמרו</w:t>
             </w:r>
           </w:p>
         </w:tc>
@@ -2739,9 +2656,6 @@
           </w:tcPr>
           <w:p>
             <w:pPr>
-              <w:tabs>
-                <w:tab w:val="left" w:pos="531"/>
-              </w:tabs>
               <w:cnfStyle w:val="000000000000" w:firstRow="0" w:lastRow="0" w:firstColumn="0" w:lastColumn="0" w:oddVBand="0" w:evenVBand="0" w:oddHBand="0" w:evenHBand="0" w:firstRowFirstColumn="0" w:firstRowLastColumn="0" w:lastRowFirstColumn="0" w:lastRowLastColumn="0"/>
               <w:rPr>
                 <w:b/>
@@ -2753,14 +2667,12 @@
             </w:pPr>
             <w:r>
               <w:rPr>
-                <w:rFonts w:hint="cs"/>
-                <w:b/>
-                <w:bCs/>
-                <w:sz w:val="24"/>
-                <w:szCs w:val="24"/>
-                <w:rtl/>
-              </w:rPr>
-              <w:t>גבוה</w:t>
+                <w:b/>
+                <w:bCs/>
+                <w:sz w:val="24"/>
+                <w:szCs w:val="24"/>
+              </w:rPr>
+              <w:t>Nice to have</w:t>
             </w:r>
           </w:p>
         </w:tc>
@@ -2788,13 +2700,13 @@
                 <w:szCs w:val="24"/>
                 <w:rtl/>
               </w:rPr>
-              <w:t>לא פונקציונלי</w:t>
-            </w:r>
-          </w:p>
-        </w:tc>
-        <w:tc>
-          <w:tcPr>
-            <w:tcW w:w="1558" w:type="dxa"/>
+              <w:t>פונקציונאלי</w:t>
+            </w:r>
+          </w:p>
+        </w:tc>
+        <w:tc>
+          <w:tcPr>
+            <w:tcW w:w="1553" w:type="dxa"/>
           </w:tcPr>
           <w:p>
             <w:pPr>
@@ -2822,7 +2734,7 @@
         </w:tc>
         <w:tc>
           <w:tcPr>
-            <w:tcW w:w="1528" w:type="dxa"/>
+            <w:tcW w:w="1523" w:type="dxa"/>
           </w:tcPr>
           <w:p>
             <w:pPr>
@@ -2856,7 +2768,648 @@
         <w:tc>
           <w:tcPr>
             <w:cnfStyle w:val="001000000000" w:firstRow="0" w:lastRow="0" w:firstColumn="1" w:lastColumn="0" w:oddVBand="0" w:evenVBand="0" w:oddHBand="0" w:evenHBand="0" w:firstRowFirstColumn="0" w:firstRowLastColumn="0" w:lastRowFirstColumn="0" w:lastRowLastColumn="0"/>
-            <w:tcW w:w="3491" w:type="dxa"/>
+            <w:tcW w:w="3476" w:type="dxa"/>
+          </w:tcPr>
+          <w:p>
+            <w:pPr>
+              <w:rPr>
+                <w:b w:val="0"/>
+                <w:bCs w:val="0"/>
+                <w:sz w:val="24"/>
+                <w:szCs w:val="24"/>
+              </w:rPr>
+            </w:pPr>
+            <w:r>
+              <w:rPr>
+                <w:rFonts w:hint="cs"/>
+                <w:b w:val="0"/>
+                <w:bCs w:val="0"/>
+                <w:sz w:val="24"/>
+                <w:szCs w:val="24"/>
+                <w:rtl/>
+              </w:rPr>
+              <w:t>המערכת תאפשר לערוך סטטוס של ההזמנה</w:t>
+            </w:r>
+            <w:r>
+              <w:rPr>
+                <w:rFonts w:hint="cs"/>
+                <w:b w:val="0"/>
+                <w:bCs w:val="0"/>
+                <w:sz w:val="24"/>
+                <w:szCs w:val="24"/>
+                <w:rtl/>
+              </w:rPr>
+              <w:t>**</w:t>
+            </w:r>
+          </w:p>
+        </w:tc>
+        <w:tc>
+          <w:tcPr>
+            <w:tcW w:w="1146" w:type="dxa"/>
+          </w:tcPr>
+          <w:p>
+            <w:pPr>
+              <w:cnfStyle w:val="000000100000" w:firstRow="0" w:lastRow="0" w:firstColumn="0" w:lastColumn="0" w:oddVBand="0" w:evenVBand="0" w:oddHBand="1" w:evenHBand="0" w:firstRowFirstColumn="0" w:firstRowLastColumn="0" w:lastRowFirstColumn="0" w:lastRowLastColumn="0"/>
+              <w:rPr>
+                <w:b/>
+                <w:bCs/>
+                <w:sz w:val="24"/>
+                <w:szCs w:val="24"/>
+                <w:rtl/>
+              </w:rPr>
+            </w:pPr>
+            <w:r>
+              <w:rPr>
+                <w:rFonts w:hint="cs"/>
+                <w:b/>
+                <w:bCs/>
+                <w:sz w:val="24"/>
+                <w:szCs w:val="24"/>
+                <w:rtl/>
+              </w:rPr>
+              <w:t>גבוה</w:t>
+            </w:r>
+          </w:p>
+        </w:tc>
+        <w:tc>
+          <w:tcPr>
+            <w:tcW w:w="1693" w:type="dxa"/>
+          </w:tcPr>
+          <w:p>
+            <w:pPr>
+              <w:cnfStyle w:val="000000100000" w:firstRow="0" w:lastRow="0" w:firstColumn="0" w:lastColumn="0" w:oddVBand="0" w:evenVBand="0" w:oddHBand="1" w:evenHBand="0" w:firstRowFirstColumn="0" w:firstRowLastColumn="0" w:lastRowFirstColumn="0" w:lastRowLastColumn="0"/>
+              <w:rPr>
+                <w:b/>
+                <w:bCs/>
+                <w:sz w:val="24"/>
+                <w:szCs w:val="24"/>
+                <w:rtl/>
+              </w:rPr>
+            </w:pPr>
+            <w:r>
+              <w:rPr>
+                <w:rFonts w:hint="cs"/>
+                <w:b/>
+                <w:bCs/>
+                <w:sz w:val="24"/>
+                <w:szCs w:val="24"/>
+                <w:rtl/>
+              </w:rPr>
+              <w:t>פונקציונאלי</w:t>
+            </w:r>
+          </w:p>
+        </w:tc>
+        <w:tc>
+          <w:tcPr>
+            <w:tcW w:w="1553" w:type="dxa"/>
+          </w:tcPr>
+          <w:p>
+            <w:pPr>
+              <w:cnfStyle w:val="000000100000" w:firstRow="0" w:lastRow="0" w:firstColumn="0" w:lastColumn="0" w:oddVBand="0" w:evenVBand="0" w:oddHBand="1" w:evenHBand="0" w:firstRowFirstColumn="0" w:firstRowLastColumn="0" w:lastRowFirstColumn="0" w:lastRowLastColumn="0"/>
+              <w:rPr>
+                <w:b/>
+                <w:bCs/>
+                <w:sz w:val="24"/>
+                <w:szCs w:val="24"/>
+                <w:rtl/>
+              </w:rPr>
+            </w:pPr>
+            <w:r>
+              <w:rPr>
+                <w:rFonts w:hint="cs"/>
+                <w:b/>
+                <w:bCs/>
+                <w:sz w:val="24"/>
+                <w:szCs w:val="24"/>
+                <w:rtl/>
+              </w:rPr>
+              <w:t>נמוך</w:t>
+            </w:r>
+          </w:p>
+        </w:tc>
+        <w:tc>
+          <w:tcPr>
+            <w:tcW w:w="1523" w:type="dxa"/>
+          </w:tcPr>
+          <w:p>
+            <w:pPr>
+              <w:cnfStyle w:val="000000100000" w:firstRow="0" w:lastRow="0" w:firstColumn="0" w:lastColumn="0" w:oddVBand="0" w:evenVBand="0" w:oddHBand="1" w:evenHBand="0" w:firstRowFirstColumn="0" w:firstRowLastColumn="0" w:lastRowFirstColumn="0" w:lastRowLastColumn="0"/>
+              <w:rPr>
+                <w:b/>
+                <w:bCs/>
+                <w:sz w:val="24"/>
+                <w:szCs w:val="24"/>
+                <w:rtl/>
+              </w:rPr>
+            </w:pPr>
+            <w:r>
+              <w:rPr>
+                <w:rFonts w:hint="cs"/>
+                <w:b/>
+                <w:bCs/>
+                <w:sz w:val="24"/>
+                <w:szCs w:val="24"/>
+                <w:rtl/>
+              </w:rPr>
+              <w:t>מומש</w:t>
+            </w:r>
+          </w:p>
+        </w:tc>
+      </w:tr>
+      <w:tr>
+        <w:tc>
+          <w:tcPr>
+            <w:cnfStyle w:val="001000000000" w:firstRow="0" w:lastRow="0" w:firstColumn="1" w:lastColumn="0" w:oddVBand="0" w:evenVBand="0" w:oddHBand="0" w:evenHBand="0" w:firstRowFirstColumn="0" w:firstRowLastColumn="0" w:lastRowFirstColumn="0" w:lastRowLastColumn="0"/>
+            <w:tcW w:w="3476" w:type="dxa"/>
+          </w:tcPr>
+          <w:p>
+            <w:pPr>
+              <w:rPr>
+                <w:b w:val="0"/>
+                <w:bCs w:val="0"/>
+                <w:sz w:val="24"/>
+                <w:szCs w:val="24"/>
+                <w:rtl/>
+              </w:rPr>
+            </w:pPr>
+            <w:r>
+              <w:rPr>
+                <w:rFonts w:hint="cs"/>
+                <w:b w:val="0"/>
+                <w:bCs w:val="0"/>
+                <w:sz w:val="24"/>
+                <w:szCs w:val="24"/>
+                <w:rtl/>
+              </w:rPr>
+              <w:t xml:space="preserve">המערכת תאפשר הצגת </w:t>
+            </w:r>
+            <w:r>
+              <w:rPr>
+                <w:rFonts w:hint="cs"/>
+                <w:b w:val="0"/>
+                <w:bCs w:val="0"/>
+                <w:sz w:val="24"/>
+                <w:szCs w:val="24"/>
+                <w:rtl/>
+              </w:rPr>
+              <w:t>כל המספרים הקטלוגים של פריטים שנרכשו</w:t>
+            </w:r>
+            <w:r>
+              <w:rPr>
+                <w:rFonts w:hint="cs"/>
+                <w:b w:val="0"/>
+                <w:bCs w:val="0"/>
+                <w:sz w:val="24"/>
+                <w:szCs w:val="24"/>
+                <w:rtl/>
+              </w:rPr>
+              <w:t xml:space="preserve"> </w:t>
+            </w:r>
+            <w:r>
+              <w:rPr>
+                <w:rFonts w:hint="cs"/>
+                <w:b w:val="0"/>
+                <w:bCs w:val="0"/>
+                <w:sz w:val="24"/>
+                <w:szCs w:val="24"/>
+                <w:rtl/>
+              </w:rPr>
+              <w:t>שנפתחה עבורם הזמנה עבור</w:t>
+            </w:r>
+            <w:r>
+              <w:rPr>
+                <w:rFonts w:hint="cs"/>
+                <w:b w:val="0"/>
+                <w:bCs w:val="0"/>
+                <w:sz w:val="24"/>
+                <w:szCs w:val="24"/>
+                <w:rtl/>
+              </w:rPr>
+              <w:t xml:space="preserve"> ספק </w:t>
+            </w:r>
+            <w:r>
+              <w:rPr>
+                <w:rFonts w:hint="cs"/>
+                <w:b w:val="0"/>
+                <w:bCs w:val="0"/>
+                <w:sz w:val="24"/>
+                <w:szCs w:val="24"/>
+                <w:rtl/>
+              </w:rPr>
+              <w:t>מסוים</w:t>
+            </w:r>
+          </w:p>
+        </w:tc>
+        <w:tc>
+          <w:tcPr>
+            <w:tcW w:w="1146" w:type="dxa"/>
+          </w:tcPr>
+          <w:p>
+            <w:pPr>
+              <w:cnfStyle w:val="000000000000" w:firstRow="0" w:lastRow="0" w:firstColumn="0" w:lastColumn="0" w:oddVBand="0" w:evenVBand="0" w:oddHBand="0" w:evenHBand="0" w:firstRowFirstColumn="0" w:firstRowLastColumn="0" w:lastRowFirstColumn="0" w:lastRowLastColumn="0"/>
+              <w:rPr>
+                <w:b/>
+                <w:bCs/>
+                <w:sz w:val="24"/>
+                <w:szCs w:val="24"/>
+                <w:rtl/>
+              </w:rPr>
+            </w:pPr>
+            <w:r>
+              <w:rPr>
+                <w:rFonts w:hint="cs"/>
+                <w:b/>
+                <w:bCs/>
+                <w:sz w:val="24"/>
+                <w:szCs w:val="24"/>
+                <w:rtl/>
+              </w:rPr>
+              <w:t>גבוה</w:t>
+            </w:r>
+          </w:p>
+        </w:tc>
+        <w:tc>
+          <w:tcPr>
+            <w:tcW w:w="1693" w:type="dxa"/>
+          </w:tcPr>
+          <w:p>
+            <w:pPr>
+              <w:cnfStyle w:val="000000000000" w:firstRow="0" w:lastRow="0" w:firstColumn="0" w:lastColumn="0" w:oddVBand="0" w:evenVBand="0" w:oddHBand="0" w:evenHBand="0" w:firstRowFirstColumn="0" w:firstRowLastColumn="0" w:lastRowFirstColumn="0" w:lastRowLastColumn="0"/>
+              <w:rPr>
+                <w:b/>
+                <w:bCs/>
+                <w:sz w:val="24"/>
+                <w:szCs w:val="24"/>
+                <w:rtl/>
+              </w:rPr>
+            </w:pPr>
+            <w:r>
+              <w:rPr>
+                <w:rFonts w:hint="cs"/>
+                <w:b/>
+                <w:bCs/>
+                <w:sz w:val="24"/>
+                <w:szCs w:val="24"/>
+                <w:rtl/>
+              </w:rPr>
+              <w:t>פונקציונאלי</w:t>
+            </w:r>
+          </w:p>
+        </w:tc>
+        <w:tc>
+          <w:tcPr>
+            <w:tcW w:w="1553" w:type="dxa"/>
+          </w:tcPr>
+          <w:p>
+            <w:pPr>
+              <w:cnfStyle w:val="000000000000" w:firstRow="0" w:lastRow="0" w:firstColumn="0" w:lastColumn="0" w:oddVBand="0" w:evenVBand="0" w:oddHBand="0" w:evenHBand="0" w:firstRowFirstColumn="0" w:firstRowLastColumn="0" w:lastRowFirstColumn="0" w:lastRowLastColumn="0"/>
+              <w:rPr>
+                <w:b/>
+                <w:bCs/>
+                <w:sz w:val="24"/>
+                <w:szCs w:val="24"/>
+                <w:rtl/>
+              </w:rPr>
+            </w:pPr>
+            <w:r>
+              <w:rPr>
+                <w:rFonts w:hint="cs"/>
+                <w:b/>
+                <w:bCs/>
+                <w:sz w:val="24"/>
+                <w:szCs w:val="24"/>
+                <w:rtl/>
+              </w:rPr>
+              <w:t>נמוך</w:t>
+            </w:r>
+          </w:p>
+        </w:tc>
+        <w:tc>
+          <w:tcPr>
+            <w:tcW w:w="1523" w:type="dxa"/>
+          </w:tcPr>
+          <w:p>
+            <w:pPr>
+              <w:cnfStyle w:val="000000000000" w:firstRow="0" w:lastRow="0" w:firstColumn="0" w:lastColumn="0" w:oddVBand="0" w:evenVBand="0" w:oddHBand="0" w:evenHBand="0" w:firstRowFirstColumn="0" w:firstRowLastColumn="0" w:lastRowFirstColumn="0" w:lastRowLastColumn="0"/>
+              <w:rPr>
+                <w:b/>
+                <w:bCs/>
+                <w:sz w:val="24"/>
+                <w:szCs w:val="24"/>
+              </w:rPr>
+            </w:pPr>
+            <w:r>
+              <w:rPr>
+                <w:rFonts w:hint="cs"/>
+                <w:b/>
+                <w:bCs/>
+                <w:sz w:val="24"/>
+                <w:szCs w:val="24"/>
+                <w:rtl/>
+              </w:rPr>
+              <w:t>מומש</w:t>
+            </w:r>
+          </w:p>
+        </w:tc>
+      </w:tr>
+      <w:tr>
+        <w:trPr>
+          <w:cnfStyle w:val="000000100000" w:firstRow="0" w:lastRow="0" w:firstColumn="0" w:lastColumn="0" w:oddVBand="0" w:evenVBand="0" w:oddHBand="1" w:evenHBand="0" w:firstRowFirstColumn="0" w:firstRowLastColumn="0" w:lastRowFirstColumn="0" w:lastRowLastColumn="0"/>
+        </w:trPr>
+        <w:tc>
+          <w:tcPr>
+            <w:cnfStyle w:val="001000000000" w:firstRow="0" w:lastRow="0" w:firstColumn="1" w:lastColumn="0" w:oddVBand="0" w:evenVBand="0" w:oddHBand="0" w:evenHBand="0" w:firstRowFirstColumn="0" w:firstRowLastColumn="0" w:lastRowFirstColumn="0" w:lastRowLastColumn="0"/>
+            <w:tcW w:w="3476" w:type="dxa"/>
+          </w:tcPr>
+          <w:p>
+            <w:pPr>
+              <w:rPr>
+                <w:b w:val="0"/>
+                <w:bCs w:val="0"/>
+                <w:sz w:val="24"/>
+                <w:szCs w:val="24"/>
+                <w:rtl/>
+              </w:rPr>
+            </w:pPr>
+            <w:r>
+              <w:rPr>
+                <w:rFonts w:hint="cs"/>
+                <w:b w:val="0"/>
+                <w:bCs w:val="0"/>
+                <w:sz w:val="24"/>
+                <w:szCs w:val="24"/>
+                <w:rtl/>
+              </w:rPr>
+              <w:t>לכל ספק במערכת קיים לכל היותר הסכם יחיד מול החברה</w:t>
+            </w:r>
+          </w:p>
+        </w:tc>
+        <w:tc>
+          <w:tcPr>
+            <w:tcW w:w="1146" w:type="dxa"/>
+          </w:tcPr>
+          <w:p>
+            <w:pPr>
+              <w:cnfStyle w:val="000000100000" w:firstRow="0" w:lastRow="0" w:firstColumn="0" w:lastColumn="0" w:oddVBand="0" w:evenVBand="0" w:oddHBand="1" w:evenHBand="0" w:firstRowFirstColumn="0" w:firstRowLastColumn="0" w:lastRowFirstColumn="0" w:lastRowLastColumn="0"/>
+              <w:rPr>
+                <w:b/>
+                <w:bCs/>
+                <w:sz w:val="24"/>
+                <w:szCs w:val="24"/>
+                <w:rtl/>
+              </w:rPr>
+            </w:pPr>
+            <w:r>
+              <w:rPr>
+                <w:rFonts w:hint="cs"/>
+                <w:b/>
+                <w:bCs/>
+                <w:sz w:val="24"/>
+                <w:szCs w:val="24"/>
+                <w:rtl/>
+              </w:rPr>
+              <w:t>גבוה</w:t>
+            </w:r>
+          </w:p>
+        </w:tc>
+        <w:tc>
+          <w:tcPr>
+            <w:tcW w:w="1693" w:type="dxa"/>
+          </w:tcPr>
+          <w:p>
+            <w:pPr>
+              <w:cnfStyle w:val="000000100000" w:firstRow="0" w:lastRow="0" w:firstColumn="0" w:lastColumn="0" w:oddVBand="0" w:evenVBand="0" w:oddHBand="1" w:evenHBand="0" w:firstRowFirstColumn="0" w:firstRowLastColumn="0" w:lastRowFirstColumn="0" w:lastRowLastColumn="0"/>
+              <w:rPr>
+                <w:b/>
+                <w:bCs/>
+                <w:sz w:val="24"/>
+                <w:szCs w:val="24"/>
+                <w:rtl/>
+              </w:rPr>
+            </w:pPr>
+            <w:r>
+              <w:rPr>
+                <w:rFonts w:hint="cs"/>
+                <w:b/>
+                <w:bCs/>
+                <w:sz w:val="24"/>
+                <w:szCs w:val="24"/>
+                <w:rtl/>
+              </w:rPr>
+              <w:t>לא פונקציונלי</w:t>
+            </w:r>
+          </w:p>
+        </w:tc>
+        <w:tc>
+          <w:tcPr>
+            <w:tcW w:w="1553" w:type="dxa"/>
+          </w:tcPr>
+          <w:p>
+            <w:pPr>
+              <w:cnfStyle w:val="000000100000" w:firstRow="0" w:lastRow="0" w:firstColumn="0" w:lastColumn="0" w:oddVBand="0" w:evenVBand="0" w:oddHBand="1" w:evenHBand="0" w:firstRowFirstColumn="0" w:firstRowLastColumn="0" w:lastRowFirstColumn="0" w:lastRowLastColumn="0"/>
+              <w:rPr>
+                <w:b/>
+                <w:bCs/>
+                <w:sz w:val="24"/>
+                <w:szCs w:val="24"/>
+                <w:rtl/>
+              </w:rPr>
+            </w:pPr>
+            <w:r>
+              <w:rPr>
+                <w:rFonts w:hint="cs"/>
+                <w:b/>
+                <w:bCs/>
+                <w:sz w:val="24"/>
+                <w:szCs w:val="24"/>
+                <w:rtl/>
+              </w:rPr>
+              <w:t>נמוך</w:t>
+            </w:r>
+          </w:p>
+        </w:tc>
+        <w:tc>
+          <w:tcPr>
+            <w:tcW w:w="1523" w:type="dxa"/>
+          </w:tcPr>
+          <w:p>
+            <w:pPr>
+              <w:cnfStyle w:val="000000100000" w:firstRow="0" w:lastRow="0" w:firstColumn="0" w:lastColumn="0" w:oddVBand="0" w:evenVBand="0" w:oddHBand="1" w:evenHBand="0" w:firstRowFirstColumn="0" w:firstRowLastColumn="0" w:lastRowFirstColumn="0" w:lastRowLastColumn="0"/>
+              <w:rPr>
+                <w:b/>
+                <w:bCs/>
+                <w:sz w:val="24"/>
+                <w:szCs w:val="24"/>
+                <w:rtl/>
+              </w:rPr>
+            </w:pPr>
+            <w:r>
+              <w:rPr>
+                <w:rFonts w:hint="cs"/>
+                <w:b/>
+                <w:bCs/>
+                <w:sz w:val="24"/>
+                <w:szCs w:val="24"/>
+                <w:rtl/>
+              </w:rPr>
+              <w:t>מומש</w:t>
+            </w:r>
+          </w:p>
+        </w:tc>
+      </w:tr>
+      <w:tr>
+        <w:tc>
+          <w:tcPr>
+            <w:cnfStyle w:val="001000000000" w:firstRow="0" w:lastRow="0" w:firstColumn="1" w:lastColumn="0" w:oddVBand="0" w:evenVBand="0" w:oddHBand="0" w:evenHBand="0" w:firstRowFirstColumn="0" w:firstRowLastColumn="0" w:lastRowFirstColumn="0" w:lastRowLastColumn="0"/>
+            <w:tcW w:w="3476" w:type="dxa"/>
+          </w:tcPr>
+          <w:p>
+            <w:pPr>
+              <w:rPr>
+                <w:b w:val="0"/>
+                <w:bCs w:val="0"/>
+                <w:sz w:val="24"/>
+                <w:szCs w:val="24"/>
+                <w:rtl/>
+              </w:rPr>
+            </w:pPr>
+            <w:r>
+              <w:rPr>
+                <w:rFonts w:hint="cs"/>
+                <w:b w:val="0"/>
+                <w:bCs w:val="0"/>
+                <w:sz w:val="24"/>
+                <w:szCs w:val="24"/>
+                <w:rtl/>
+              </w:rPr>
+              <w:t>הסכם עם ספק חייב לכלול לפחות מוצר אחד</w:t>
+            </w:r>
+          </w:p>
+        </w:tc>
+        <w:tc>
+          <w:tcPr>
+            <w:tcW w:w="1146" w:type="dxa"/>
+          </w:tcPr>
+          <w:p>
+            <w:pPr>
+              <w:tabs>
+                <w:tab w:val="left" w:pos="531"/>
+              </w:tabs>
+              <w:cnfStyle w:val="000000000000" w:firstRow="0" w:lastRow="0" w:firstColumn="0" w:lastColumn="0" w:oddVBand="0" w:evenVBand="0" w:oddHBand="0" w:evenHBand="0" w:firstRowFirstColumn="0" w:firstRowLastColumn="0" w:lastRowFirstColumn="0" w:lastRowLastColumn="0"/>
+              <w:rPr>
+                <w:b/>
+                <w:bCs/>
+                <w:sz w:val="24"/>
+                <w:szCs w:val="24"/>
+                <w:rtl/>
+              </w:rPr>
+            </w:pPr>
+            <w:r>
+              <w:rPr>
+                <w:rFonts w:hint="cs"/>
+                <w:b/>
+                <w:bCs/>
+                <w:sz w:val="24"/>
+                <w:szCs w:val="24"/>
+                <w:rtl/>
+              </w:rPr>
+              <w:t>גבוה</w:t>
+            </w:r>
+          </w:p>
+        </w:tc>
+        <w:tc>
+          <w:tcPr>
+            <w:tcW w:w="1693" w:type="dxa"/>
+          </w:tcPr>
+          <w:p>
+            <w:pPr>
+              <w:cnfStyle w:val="000000000000" w:firstRow="0" w:lastRow="0" w:firstColumn="0" w:lastColumn="0" w:oddVBand="0" w:evenVBand="0" w:oddHBand="0" w:evenHBand="0" w:firstRowFirstColumn="0" w:firstRowLastColumn="0" w:lastRowFirstColumn="0" w:lastRowLastColumn="0"/>
+              <w:rPr>
+                <w:b/>
+                <w:bCs/>
+                <w:sz w:val="24"/>
+                <w:szCs w:val="24"/>
+                <w:rtl/>
+              </w:rPr>
+            </w:pPr>
+            <w:r>
+              <w:rPr>
+                <w:rFonts w:hint="cs"/>
+                <w:b/>
+                <w:bCs/>
+                <w:sz w:val="24"/>
+                <w:szCs w:val="24"/>
+                <w:rtl/>
+              </w:rPr>
+              <w:t>לא פונקציונלי</w:t>
+            </w:r>
+          </w:p>
+        </w:tc>
+        <w:tc>
+          <w:tcPr>
+            <w:tcW w:w="1553" w:type="dxa"/>
+          </w:tcPr>
+          <w:p>
+            <w:pPr>
+              <w:cnfStyle w:val="000000000000" w:firstRow="0" w:lastRow="0" w:firstColumn="0" w:lastColumn="0" w:oddVBand="0" w:evenVBand="0" w:oddHBand="0" w:evenHBand="0" w:firstRowFirstColumn="0" w:firstRowLastColumn="0" w:lastRowFirstColumn="0" w:lastRowLastColumn="0"/>
+              <w:rPr>
+                <w:b/>
+                <w:bCs/>
+                <w:sz w:val="24"/>
+                <w:szCs w:val="24"/>
+                <w:rtl/>
+              </w:rPr>
+            </w:pPr>
+            <w:r>
+              <w:rPr>
+                <w:rFonts w:hint="cs"/>
+                <w:b/>
+                <w:bCs/>
+                <w:sz w:val="24"/>
+                <w:szCs w:val="24"/>
+                <w:rtl/>
+              </w:rPr>
+              <w:t>נמוך</w:t>
+            </w:r>
+          </w:p>
+        </w:tc>
+        <w:tc>
+          <w:tcPr>
+            <w:tcW w:w="1523" w:type="dxa"/>
+          </w:tcPr>
+          <w:p>
+            <w:pPr>
+              <w:cnfStyle w:val="000000000000" w:firstRow="0" w:lastRow="0" w:firstColumn="0" w:lastColumn="0" w:oddVBand="0" w:evenVBand="0" w:oddHBand="0" w:evenHBand="0" w:firstRowFirstColumn="0" w:firstRowLastColumn="0" w:lastRowFirstColumn="0" w:lastRowLastColumn="0"/>
+              <w:rPr>
+                <w:b/>
+                <w:bCs/>
+                <w:sz w:val="24"/>
+                <w:szCs w:val="24"/>
+                <w:rtl/>
+              </w:rPr>
+            </w:pPr>
+            <w:r>
+              <w:rPr>
+                <w:rFonts w:hint="cs"/>
+                <w:b/>
+                <w:bCs/>
+                <w:sz w:val="24"/>
+                <w:szCs w:val="24"/>
+                <w:rtl/>
+              </w:rPr>
+              <w:t>מומש</w:t>
+            </w:r>
+          </w:p>
+        </w:tc>
+      </w:tr>
+      <w:tr>
+        <w:trPr>
+          <w:cnfStyle w:val="000000100000" w:firstRow="0" w:lastRow="0" w:firstColumn="0" w:lastColumn="0" w:oddVBand="0" w:evenVBand="0" w:oddHBand="1" w:evenHBand="0" w:firstRowFirstColumn="0" w:firstRowLastColumn="0" w:lastRowFirstColumn="0" w:lastRowLastColumn="0"/>
+        </w:trPr>
+        <w:tc>
+          <w:tcPr>
+            <w:cnfStyle w:val="001000000000" w:firstRow="0" w:lastRow="0" w:firstColumn="1" w:lastColumn="0" w:oddVBand="0" w:evenVBand="0" w:oddHBand="0" w:evenHBand="0" w:firstRowFirstColumn="0" w:firstRowLastColumn="0" w:lastRowFirstColumn="0" w:lastRowLastColumn="0"/>
+            <w:tcW w:w="3476" w:type="dxa"/>
           </w:tcPr>
           <w:p>
             <w:pPr>
@@ -2953,7 +3506,7 @@
         </w:tc>
         <w:tc>
           <w:tcPr>
-            <w:tcW w:w="1558" w:type="dxa"/>
+            <w:tcW w:w="1553" w:type="dxa"/>
           </w:tcPr>
           <w:p>
             <w:pPr>
@@ -2981,7 +3534,7 @@
         </w:tc>
         <w:tc>
           <w:tcPr>
-            <w:tcW w:w="1528" w:type="dxa"/>
+            <w:tcW w:w="1523" w:type="dxa"/>
           </w:tcPr>
           <w:p>
             <w:pPr>
@@ -3004,6 +3557,155 @@
                 <w:rtl/>
               </w:rPr>
               <w:t>מומש</w:t>
+            </w:r>
+          </w:p>
+        </w:tc>
+      </w:tr>
+      <w:tr>
+        <w:trPr>
+          <w:trHeight w:val="891"/>
+        </w:trPr>
+        <w:tc>
+          <w:tcPr>
+            <w:cnfStyle w:val="001000000000" w:firstRow="0" w:lastRow="0" w:firstColumn="1" w:lastColumn="0" w:oddVBand="0" w:evenVBand="0" w:oddHBand="0" w:evenHBand="0" w:firstRowFirstColumn="0" w:firstRowLastColumn="0" w:lastRowFirstColumn="0" w:lastRowLastColumn="0"/>
+            <w:tcW w:w="3476" w:type="dxa"/>
+          </w:tcPr>
+          <w:p>
+            <w:pPr>
+              <w:rPr>
+                <w:rFonts w:hint="cs"/>
+                <w:sz w:val="24"/>
+                <w:szCs w:val="24"/>
+                <w:rtl/>
+              </w:rPr>
+            </w:pPr>
+            <w:r>
+              <w:rPr>
+                <w:rFonts w:hint="cs"/>
+                <w:sz w:val="24"/>
+                <w:szCs w:val="24"/>
+                <w:rtl/>
+              </w:rPr>
+              <w:t>ערכית פרטי הזמנה תקופתית תתאפשר לכל היותר יום אחד לפני זמן ההספקה.</w:t>
+            </w:r>
+          </w:p>
+        </w:tc>
+        <w:tc>
+          <w:tcPr>
+            <w:tcW w:w="1146" w:type="dxa"/>
+          </w:tcPr>
+          <w:p>
+            <w:pPr>
+              <w:tabs>
+                <w:tab w:val="left" w:pos="531"/>
+              </w:tabs>
+              <w:cnfStyle w:val="000000000000" w:firstRow="0" w:lastRow="0" w:firstColumn="0" w:lastColumn="0" w:oddVBand="0" w:evenVBand="0" w:oddHBand="0" w:evenHBand="0" w:firstRowFirstColumn="0" w:firstRowLastColumn="0" w:lastRowFirstColumn="0" w:lastRowLastColumn="0"/>
+              <w:rPr>
+                <w:rFonts w:hint="cs"/>
+                <w:b/>
+                <w:bCs/>
+                <w:sz w:val="24"/>
+                <w:szCs w:val="24"/>
+                <w:rtl/>
+              </w:rPr>
+            </w:pPr>
+            <w:r>
+              <w:rPr>
+                <w:rFonts w:hint="cs"/>
+                <w:b/>
+                <w:bCs/>
+                <w:sz w:val="24"/>
+                <w:szCs w:val="24"/>
+                <w:rtl/>
+              </w:rPr>
+              <w:t>גבוה</w:t>
+            </w:r>
+          </w:p>
+        </w:tc>
+        <w:tc>
+          <w:tcPr>
+            <w:tcW w:w="1693" w:type="dxa"/>
+          </w:tcPr>
+          <w:p>
+            <w:pPr>
+              <w:cnfStyle w:val="000000000000" w:firstRow="0" w:lastRow="0" w:firstColumn="0" w:lastColumn="0" w:oddVBand="0" w:evenVBand="0" w:oddHBand="0" w:evenHBand="0" w:firstRowFirstColumn="0" w:firstRowLastColumn="0" w:lastRowFirstColumn="0" w:lastRowLastColumn="0"/>
+              <w:rPr>
+                <w:rFonts w:hint="cs"/>
+                <w:b/>
+                <w:bCs/>
+                <w:sz w:val="24"/>
+                <w:szCs w:val="24"/>
+                <w:rtl/>
+              </w:rPr>
+            </w:pPr>
+            <w:r>
+              <w:rPr>
+                <w:rFonts w:hint="cs"/>
+                <w:b/>
+                <w:bCs/>
+                <w:sz w:val="24"/>
+                <w:szCs w:val="24"/>
+                <w:rtl/>
+              </w:rPr>
+              <w:t>לא פונקציונלי</w:t>
+            </w:r>
+          </w:p>
+        </w:tc>
+        <w:tc>
+          <w:tcPr>
+            <w:tcW w:w="1553" w:type="dxa"/>
+          </w:tcPr>
+          <w:p>
+            <w:pPr>
+              <w:cnfStyle w:val="000000000000" w:firstRow="0" w:lastRow="0" w:firstColumn="0" w:lastColumn="0" w:oddVBand="0" w:evenVBand="0" w:oddHBand="0" w:evenHBand="0" w:firstRowFirstColumn="0" w:firstRowLastColumn="0" w:lastRowFirstColumn="0" w:lastRowLastColumn="0"/>
+              <w:rPr>
+                <w:rFonts w:hint="cs"/>
+                <w:b/>
+                <w:bCs/>
+                <w:sz w:val="24"/>
+                <w:szCs w:val="24"/>
+                <w:rtl/>
+              </w:rPr>
+            </w:pPr>
+            <w:r>
+              <w:rPr>
+                <w:rFonts w:hint="cs"/>
+                <w:b/>
+                <w:bCs/>
+                <w:sz w:val="24"/>
+                <w:szCs w:val="24"/>
+                <w:rtl/>
+              </w:rPr>
+              <w:t>נמוך</w:t>
+            </w:r>
+          </w:p>
+        </w:tc>
+        <w:tc>
+          <w:tcPr>
+            <w:tcW w:w="1523" w:type="dxa"/>
+          </w:tcPr>
+          <w:p>
+            <w:pPr>
+              <w:cnfStyle w:val="000000000000" w:firstRow="0" w:lastRow="0" w:firstColumn="0" w:lastColumn="0" w:oddVBand="0" w:evenVBand="0" w:oddHBand="0" w:evenHBand="0" w:firstRowFirstColumn="0" w:firstRowLastColumn="0" w:lastRowFirstColumn="0" w:lastRowLastColumn="0"/>
+              <w:rPr>
+                <w:rFonts w:hint="cs"/>
+                <w:b/>
+                <w:bCs/>
+                <w:sz w:val="24"/>
+                <w:szCs w:val="24"/>
+                <w:rtl/>
+              </w:rPr>
+            </w:pPr>
+            <w:r>
+              <w:rPr>
+                <w:rFonts w:hint="cs"/>
+                <w:b/>
+                <w:bCs/>
+                <w:sz w:val="24"/>
+                <w:szCs w:val="24"/>
+                <w:rtl/>
+              </w:rPr>
+              <w:t>לא מומש</w:t>
             </w:r>
           </w:p>
         </w:tc>
@@ -3752,6 +4454,7 @@
                 <w:szCs w:val="24"/>
                 <w:rtl/>
               </w:rPr>
+              <w:lastRenderedPageBreak/>
               <w:t xml:space="preserve">כתב כמויות: </w:t>
             </w:r>
             <w:r>
@@ -3790,23 +4493,24 @@
           <w:p>
             <w:pPr>
               <w:rPr>
-                <w:b/>
-                <w:bCs/>
-                <w:sz w:val="24"/>
-                <w:szCs w:val="24"/>
-                <w:rtl/>
-              </w:rPr>
-            </w:pPr>
-            <w:r>
-              <w:rPr>
-                <w:rFonts w:hint="cs"/>
-                <w:b/>
-                <w:bCs/>
-                <w:sz w:val="24"/>
-                <w:szCs w:val="24"/>
-                <w:rtl/>
-              </w:rPr>
-              <w:t>סטטוס הזמנה</w:t>
+                <w:rFonts w:hint="cs"/>
+                <w:b/>
+                <w:bCs/>
+                <w:sz w:val="24"/>
+                <w:szCs w:val="24"/>
+                <w:rtl/>
+              </w:rPr>
+            </w:pPr>
+            <w:r>
+              <w:rPr>
+                <w:rFonts w:hint="cs"/>
+                <w:b/>
+                <w:bCs/>
+                <w:sz w:val="24"/>
+                <w:szCs w:val="24"/>
+                <w:rtl/>
+              </w:rPr>
+              <w:t>פרטי הזמנה מספק</w:t>
             </w:r>
           </w:p>
         </w:tc>
@@ -3833,7 +4537,7 @@
                 <w:szCs w:val="24"/>
                 <w:rtl/>
               </w:rPr>
-              <w:t>פתוחה</w:t>
+              <w:t>שם ספק</w:t>
             </w:r>
           </w:p>
           <w:p>
@@ -3846,6 +4550,370 @@
               <w:rPr>
                 <w:sz w:val="24"/>
                 <w:szCs w:val="24"/>
+              </w:rPr>
+            </w:pPr>
+            <w:r>
+              <w:rPr>
+                <w:rFonts w:hint="cs"/>
+                <w:sz w:val="24"/>
+                <w:szCs w:val="24"/>
+                <w:rtl/>
+              </w:rPr>
+              <w:t>כתובת</w:t>
+            </w:r>
+          </w:p>
+          <w:p>
+            <w:pPr>
+              <w:pStyle w:val="a3"/>
+              <w:numPr>
+                <w:ilvl w:val="0"/>
+                <w:numId w:val="7"/>
+              </w:numPr>
+              <w:rPr>
+                <w:sz w:val="24"/>
+                <w:szCs w:val="24"/>
+              </w:rPr>
+            </w:pPr>
+            <w:r>
+              <w:rPr>
+                <w:rFonts w:hint="cs"/>
+                <w:sz w:val="24"/>
+                <w:szCs w:val="24"/>
+                <w:rtl/>
+              </w:rPr>
+              <w:t>מספר הזמנה</w:t>
+            </w:r>
+          </w:p>
+          <w:p>
+            <w:pPr>
+              <w:pStyle w:val="a3"/>
+              <w:numPr>
+                <w:ilvl w:val="0"/>
+                <w:numId w:val="7"/>
+              </w:numPr>
+              <w:rPr>
+                <w:sz w:val="24"/>
+                <w:szCs w:val="24"/>
+              </w:rPr>
+            </w:pPr>
+            <w:r>
+              <w:rPr>
+                <w:sz w:val="24"/>
+                <w:szCs w:val="24"/>
+              </w:rPr>
+              <w:t>incNum</w:t>
+            </w:r>
+          </w:p>
+          <w:p>
+            <w:pPr>
+              <w:pStyle w:val="a3"/>
+              <w:numPr>
+                <w:ilvl w:val="0"/>
+                <w:numId w:val="7"/>
+              </w:numPr>
+              <w:rPr>
+                <w:sz w:val="24"/>
+                <w:szCs w:val="24"/>
+              </w:rPr>
+            </w:pPr>
+            <w:r>
+              <w:rPr>
+                <w:rFonts w:hint="cs"/>
+                <w:sz w:val="24"/>
+                <w:szCs w:val="24"/>
+                <w:rtl/>
+              </w:rPr>
+              <w:t>תאריך הזמנה</w:t>
+            </w:r>
+          </w:p>
+          <w:p>
+            <w:pPr>
+              <w:pStyle w:val="a3"/>
+              <w:numPr>
+                <w:ilvl w:val="0"/>
+                <w:numId w:val="7"/>
+              </w:numPr>
+              <w:rPr>
+                <w:sz w:val="24"/>
+                <w:szCs w:val="24"/>
+              </w:rPr>
+            </w:pPr>
+            <w:r>
+              <w:rPr>
+                <w:rFonts w:hint="cs"/>
+                <w:sz w:val="24"/>
+                <w:szCs w:val="24"/>
+                <w:rtl/>
+              </w:rPr>
+              <w:t>סטטוס הזמנה</w:t>
+            </w:r>
+          </w:p>
+          <w:p>
+            <w:pPr>
+              <w:pStyle w:val="a3"/>
+              <w:numPr>
+                <w:ilvl w:val="0"/>
+                <w:numId w:val="7"/>
+              </w:numPr>
+              <w:rPr>
+                <w:b/>
+                <w:bCs/>
+                <w:sz w:val="24"/>
+                <w:szCs w:val="24"/>
+              </w:rPr>
+            </w:pPr>
+            <w:r>
+              <w:rPr>
+                <w:rFonts w:hint="cs"/>
+                <w:b/>
+                <w:bCs/>
+                <w:sz w:val="24"/>
+                <w:szCs w:val="24"/>
+                <w:rtl/>
+              </w:rPr>
+              <w:t>איש קשר</w:t>
+            </w:r>
+          </w:p>
+          <w:p>
+            <w:pPr>
+              <w:pStyle w:val="a3"/>
+              <w:numPr>
+                <w:ilvl w:val="0"/>
+                <w:numId w:val="7"/>
+              </w:numPr>
+              <w:rPr>
+                <w:b/>
+                <w:bCs/>
+                <w:sz w:val="24"/>
+                <w:szCs w:val="24"/>
+              </w:rPr>
+            </w:pPr>
+            <w:r>
+              <w:rPr>
+                <w:rFonts w:hint="cs"/>
+                <w:sz w:val="24"/>
+                <w:szCs w:val="24"/>
+                <w:rtl/>
+              </w:rPr>
+              <w:t>עבור על פריט ההזמנה תכיל את המידע הבא:</w:t>
+            </w:r>
+          </w:p>
+          <w:p>
+            <w:pPr>
+              <w:pStyle w:val="a3"/>
+              <w:numPr>
+                <w:ilvl w:val="0"/>
+                <w:numId w:val="12"/>
+              </w:numPr>
+              <w:rPr>
+                <w:sz w:val="24"/>
+                <w:szCs w:val="24"/>
+              </w:rPr>
+            </w:pPr>
+            <w:r>
+              <w:rPr>
+                <w:rFonts w:hint="cs"/>
+                <w:sz w:val="24"/>
+                <w:szCs w:val="24"/>
+                <w:rtl/>
+              </w:rPr>
+              <w:t>מספר קטלוגי</w:t>
+            </w:r>
+          </w:p>
+          <w:p>
+            <w:pPr>
+              <w:pStyle w:val="a3"/>
+              <w:numPr>
+                <w:ilvl w:val="0"/>
+                <w:numId w:val="12"/>
+              </w:numPr>
+              <w:rPr>
+                <w:sz w:val="24"/>
+                <w:szCs w:val="24"/>
+              </w:rPr>
+            </w:pPr>
+            <w:r>
+              <w:rPr>
+                <w:rFonts w:hint="cs"/>
+                <w:sz w:val="24"/>
+                <w:szCs w:val="24"/>
+                <w:rtl/>
+              </w:rPr>
+              <w:t>שם</w:t>
+            </w:r>
+          </w:p>
+          <w:p>
+            <w:pPr>
+              <w:pStyle w:val="a3"/>
+              <w:numPr>
+                <w:ilvl w:val="0"/>
+                <w:numId w:val="12"/>
+              </w:numPr>
+              <w:rPr>
+                <w:sz w:val="24"/>
+                <w:szCs w:val="24"/>
+              </w:rPr>
+            </w:pPr>
+            <w:r>
+              <w:rPr>
+                <w:rFonts w:hint="cs"/>
+                <w:sz w:val="24"/>
+                <w:szCs w:val="24"/>
+                <w:rtl/>
+              </w:rPr>
+              <w:t>כמות</w:t>
+            </w:r>
+          </w:p>
+          <w:p>
+            <w:pPr>
+              <w:pStyle w:val="a3"/>
+              <w:numPr>
+                <w:ilvl w:val="0"/>
+                <w:numId w:val="12"/>
+              </w:numPr>
+              <w:rPr>
+                <w:sz w:val="24"/>
+                <w:szCs w:val="24"/>
+              </w:rPr>
+            </w:pPr>
+            <w:r>
+              <w:rPr>
+                <w:rFonts w:hint="cs"/>
+                <w:sz w:val="24"/>
+                <w:szCs w:val="24"/>
+                <w:rtl/>
+              </w:rPr>
+              <w:t>מחיר מחירון</w:t>
+            </w:r>
+          </w:p>
+          <w:p>
+            <w:pPr>
+              <w:pStyle w:val="a3"/>
+              <w:numPr>
+                <w:ilvl w:val="0"/>
+                <w:numId w:val="12"/>
+              </w:numPr>
+              <w:rPr>
+                <w:sz w:val="24"/>
+                <w:szCs w:val="24"/>
+              </w:rPr>
+            </w:pPr>
+            <w:r>
+              <w:rPr>
+                <w:rFonts w:hint="cs"/>
+                <w:sz w:val="24"/>
+                <w:szCs w:val="24"/>
+                <w:rtl/>
+              </w:rPr>
+              <w:t>הנחה</w:t>
+            </w:r>
+          </w:p>
+          <w:p>
+            <w:pPr>
+              <w:pStyle w:val="a3"/>
+              <w:numPr>
+                <w:ilvl w:val="0"/>
+                <w:numId w:val="12"/>
+              </w:numPr>
+              <w:rPr>
+                <w:rFonts w:hint="cs"/>
+                <w:sz w:val="24"/>
+                <w:szCs w:val="24"/>
+                <w:rtl/>
+              </w:rPr>
+            </w:pPr>
+            <w:r>
+              <w:rPr>
+                <w:rFonts w:hint="cs"/>
+                <w:sz w:val="24"/>
+                <w:szCs w:val="24"/>
+                <w:rtl/>
+              </w:rPr>
+              <w:t>מחיר סופי</w:t>
+            </w:r>
+          </w:p>
+        </w:tc>
+        <w:tc>
+          <w:tcPr>
+            <w:tcW w:w="1132" w:type="dxa"/>
+          </w:tcPr>
+          <w:p>
+            <w:pPr>
+              <w:rPr>
+                <w:b/>
+                <w:bCs/>
+                <w:sz w:val="24"/>
+                <w:szCs w:val="24"/>
+                <w:rtl/>
+              </w:rPr>
+            </w:pPr>
+          </w:p>
+        </w:tc>
+      </w:tr>
+      <w:tr>
+        <w:tc>
+          <w:tcPr>
+            <w:tcW w:w="2765" w:type="dxa"/>
+          </w:tcPr>
+          <w:p>
+            <w:pPr>
+              <w:rPr>
+                <w:b/>
+                <w:bCs/>
+                <w:sz w:val="24"/>
+                <w:szCs w:val="24"/>
+                <w:rtl/>
+              </w:rPr>
+            </w:pPr>
+            <w:r>
+              <w:rPr>
+                <w:rFonts w:hint="cs"/>
+                <w:b/>
+                <w:bCs/>
+                <w:sz w:val="24"/>
+                <w:szCs w:val="24"/>
+                <w:rtl/>
+              </w:rPr>
+              <w:t>סטטוס הזמנה</w:t>
+            </w:r>
+          </w:p>
+        </w:tc>
+        <w:tc>
+          <w:tcPr>
+            <w:tcW w:w="4399" w:type="dxa"/>
+          </w:tcPr>
+          <w:p>
+            <w:pPr>
+              <w:pStyle w:val="a3"/>
+              <w:numPr>
+                <w:ilvl w:val="0"/>
+                <w:numId w:val="7"/>
+              </w:numPr>
+              <w:rPr>
+                <w:sz w:val="24"/>
+                <w:szCs w:val="24"/>
+              </w:rPr>
+            </w:pPr>
+            <w:r>
+              <w:rPr>
+                <w:rFonts w:hint="cs"/>
+                <w:sz w:val="24"/>
+                <w:szCs w:val="24"/>
+                <w:rtl/>
+              </w:rPr>
+              <w:t>פתוחה</w:t>
+            </w:r>
+          </w:p>
+          <w:p>
+            <w:pPr>
+              <w:pStyle w:val="a3"/>
+              <w:numPr>
+                <w:ilvl w:val="0"/>
+                <w:numId w:val="7"/>
+              </w:numPr>
+              <w:rPr>
+                <w:sz w:val="24"/>
+                <w:szCs w:val="24"/>
                 <w:rtl/>
               </w:rPr>
             </w:pPr>
@@ -3857,6 +4925,146 @@
                 <w:rtl/>
               </w:rPr>
               <w:t>סגורה</w:t>
+            </w:r>
+          </w:p>
+        </w:tc>
+        <w:tc>
+          <w:tcPr>
+            <w:tcW w:w="1132" w:type="dxa"/>
+          </w:tcPr>
+          <w:p>
+            <w:pPr>
+              <w:rPr>
+                <w:b/>
+                <w:bCs/>
+                <w:sz w:val="24"/>
+                <w:szCs w:val="24"/>
+                <w:rtl/>
+              </w:rPr>
+            </w:pPr>
+          </w:p>
+        </w:tc>
+      </w:tr>
+      <w:tr>
+        <w:tc>
+          <w:tcPr>
+            <w:tcW w:w="2765" w:type="dxa"/>
+          </w:tcPr>
+          <w:p>
+            <w:pPr>
+              <w:rPr>
+                <w:rFonts w:hint="cs"/>
+                <w:b/>
+                <w:bCs/>
+                <w:sz w:val="24"/>
+                <w:szCs w:val="24"/>
+                <w:rtl/>
+              </w:rPr>
+            </w:pPr>
+            <w:r>
+              <w:rPr>
+                <w:rFonts w:hint="cs"/>
+                <w:b/>
+                <w:bCs/>
+                <w:sz w:val="24"/>
+                <w:szCs w:val="24"/>
+                <w:rtl/>
+              </w:rPr>
+              <w:t>בקשת להזמנה</w:t>
+            </w:r>
+          </w:p>
+        </w:tc>
+        <w:tc>
+          <w:tcPr>
+            <w:tcW w:w="4399" w:type="dxa"/>
+          </w:tcPr>
+          <w:p>
+            <w:pPr>
+              <w:rPr>
+                <w:rFonts w:hint="cs"/>
+                <w:sz w:val="24"/>
+                <w:szCs w:val="24"/>
+                <w:rtl/>
+              </w:rPr>
+            </w:pPr>
+            <w:r>
+              <w:rPr>
+                <w:rFonts w:hint="cs"/>
+                <w:sz w:val="24"/>
+                <w:szCs w:val="24"/>
+                <w:rtl/>
+              </w:rPr>
+              <w:t>תיאור של מוצרים וכמויות שנדרש להזמין מהספקים הנמצאים במאגר המערכת בצירוף תאריך אספקה אחרון</w:t>
+            </w:r>
+          </w:p>
+        </w:tc>
+        <w:tc>
+          <w:tcPr>
+            <w:tcW w:w="1132" w:type="dxa"/>
+          </w:tcPr>
+          <w:p>
+            <w:pPr>
+              <w:rPr>
+                <w:b/>
+                <w:bCs/>
+                <w:sz w:val="24"/>
+                <w:szCs w:val="24"/>
+                <w:rtl/>
+              </w:rPr>
+            </w:pPr>
+          </w:p>
+        </w:tc>
+      </w:tr>
+      <w:tr>
+        <w:tc>
+          <w:tcPr>
+            <w:tcW w:w="2765" w:type="dxa"/>
+          </w:tcPr>
+          <w:p>
+            <w:pPr>
+              <w:rPr>
+                <w:rFonts w:hint="cs"/>
+                <w:b/>
+                <w:bCs/>
+                <w:sz w:val="24"/>
+                <w:szCs w:val="24"/>
+                <w:rtl/>
+              </w:rPr>
+            </w:pPr>
+            <w:r>
+              <w:rPr>
+                <w:rFonts w:hint="cs"/>
+                <w:b/>
+                <w:bCs/>
+                <w:sz w:val="24"/>
+                <w:szCs w:val="24"/>
+                <w:rtl/>
+              </w:rPr>
+              <w:t>תאריך אספקה אחרון</w:t>
+            </w:r>
+          </w:p>
+        </w:tc>
+        <w:tc>
+          <w:tcPr>
+            <w:tcW w:w="4399" w:type="dxa"/>
+          </w:tcPr>
+          <w:p>
+            <w:pPr>
+              <w:rPr>
+                <w:rFonts w:hint="cs"/>
+                <w:sz w:val="24"/>
+                <w:szCs w:val="24"/>
+                <w:rtl/>
+              </w:rPr>
+            </w:pPr>
+            <w:r>
+              <w:rPr>
+                <w:rFonts w:hint="cs"/>
+                <w:sz w:val="24"/>
+                <w:szCs w:val="24"/>
+                <w:rtl/>
+              </w:rPr>
+              <w:t>כל המוצרים בבקשה מגיעים לכל המאוחר לפי תאריך ההספקה האחרון</w:t>
             </w:r>
           </w:p>
         </w:tc>
@@ -3891,27 +5099,40 @@
     </w:p>
     <w:p>
       <w:pPr>
-        <w:bidi w:val="0"/>
-        <w:rPr>
-          <w:b/>
-          <w:bCs/>
+        <w:pStyle w:val="a3"/>
+        <w:numPr>
+          <w:ilvl w:val="0"/>
+          <w:numId w:val="11"/>
+        </w:numPr>
+        <w:rPr>
           <w:sz w:val="24"/>
           <w:szCs w:val="24"/>
         </w:rPr>
       </w:pPr>
       <w:r>
         <w:rPr>
-          <w:b/>
-          <w:bCs/>
+          <w:rFonts w:hint="cs"/>
           <w:sz w:val="24"/>
           <w:szCs w:val="24"/>
           <w:rtl/>
         </w:rPr>
-        <w:br w:type="page"/>
+        <w:t>ערכנו את פרטי ההזמנה מספק, מכיוון שיש עוד מידע שצריך להוסיף להזמנה</w:t>
       </w:r>
     </w:p>
     <w:p>
       <w:pPr>
+        <w:bidi w:val="0"/>
+        <w:jc w:val="right"/>
+        <w:rPr>
+          <w:b/>
+          <w:bCs/>
+          <w:sz w:val="24"/>
+          <w:szCs w:val="24"/>
+        </w:rPr>
+      </w:pPr>
+    </w:p>
+    <w:p>
+      <w:pPr>
         <w:rPr>
           <w:b/>
           <w:bCs/>
@@ -3929,7 +5150,6 @@
           <w:szCs w:val="24"/>
           <w:rtl/>
         </w:rPr>
-        <w:lastRenderedPageBreak/>
         <w:t>טבלה 2:</w:t>
       </w:r>
       <w:r>
@@ -4320,7 +5540,19 @@
                 <w:szCs w:val="24"/>
                 <w:rtl/>
               </w:rPr>
-              <w:t>יתכן מצב ובו מספק ספקים שונים מספקים מוצר של אותו יצרן, וכל ספק מייצג חברות שונות בשוק</w:t>
+              <w:t xml:space="preserve">יתכן מצב ובו מספק ספקים שונים מספקים מוצר של אותו יצרן, וכל ספק </w:t>
+            </w:r>
+            <w:r>
+              <w:rPr>
+                <w:rFonts w:hint="cs"/>
+                <w:b/>
+                <w:bCs/>
+                <w:sz w:val="24"/>
+                <w:szCs w:val="24"/>
+                <w:rtl/>
+              </w:rPr>
+              <w:lastRenderedPageBreak/>
+              <w:t>מייצג חברות שונות בשוק</w:t>
             </w:r>
           </w:p>
         </w:tc>
@@ -4351,6 +5583,7 @@
                 <w:szCs w:val="24"/>
                 <w:rtl/>
               </w:rPr>
+              <w:lastRenderedPageBreak/>
               <w:t>מה הכוונה בחברה? על אילו חברות מדובר?</w:t>
             </w:r>
           </w:p>
@@ -4403,6 +5636,7 @@
                 <w:szCs w:val="24"/>
                 <w:rtl/>
               </w:rPr>
+              <w:lastRenderedPageBreak/>
               <w:t>האם יש לשמור מידע על היצרנים</w:t>
             </w:r>
             <w:r>
@@ -4472,6 +5706,7 @@
                 <w:szCs w:val="24"/>
                 <w:rtl/>
               </w:rPr>
+              <w:lastRenderedPageBreak/>
               <w:t>חברה= יצרן של מוצרים המשווקים בסופר</w:t>
             </w:r>
           </w:p>
@@ -4521,7 +5756,19 @@
                 <w:szCs w:val="24"/>
                 <w:rtl/>
               </w:rPr>
-              <w:t xml:space="preserve">פק בתיעוד היצרן של כל מוצר במערכת, וכל ספק ימסור </w:t>
+              <w:t xml:space="preserve">פק בתיעוד היצרן של כל מוצר </w:t>
+            </w:r>
+            <w:r>
+              <w:rPr>
+                <w:rFonts w:hint="cs"/>
+                <w:b/>
+                <w:bCs/>
+                <w:sz w:val="24"/>
+                <w:szCs w:val="24"/>
+                <w:rtl/>
+              </w:rPr>
+              <w:lastRenderedPageBreak/>
+              <w:t xml:space="preserve">במערכת, וכל ספק ימסור </w:t>
             </w:r>
             <w:r>
               <w:rPr>
@@ -5133,7 +6380,6 @@
                 <w:szCs w:val="24"/>
                 <w:rtl/>
               </w:rPr>
-              <w:lastRenderedPageBreak/>
               <w:t>פתיחת כרטיס ספק</w:t>
             </w:r>
           </w:p>
@@ -5404,6 +6650,7 @@
           <w:highlight w:val="yellow"/>
           <w:u w:val="single"/>
         </w:rPr>
+        <w:lastRenderedPageBreak/>
         <w:drawing>
           <wp:anchor distT="0" distB="0" distL="114300" distR="114300" simplePos="0" relativeHeight="251659264" behindDoc="0" locked="0" layoutInCell="1" allowOverlap="1" wp14:anchorId="6C8C6F63" wp14:editId="6E1B71C6">
             <wp:simplePos x="0" y="0"/>
@@ -5541,7 +6788,6 @@
       <w:pPr>
         <w:jc w:val="right"/>
         <w:rPr>
-          <w:rFonts w:hint="cs"/>
           <w:b/>
           <w:bCs/>
           <w:sz w:val="24"/>
@@ -5856,7 +7102,6 @@
       <w:pPr>
         <w:jc w:val="right"/>
         <w:rPr>
-          <w:rFonts w:hint="cs"/>
           <w:b/>
           <w:bCs/>
           <w:sz w:val="24"/>
@@ -7229,6 +8474,184 @@
     </w:lvl>
   </w:abstractNum>
   <w:abstractNum w:abstractNumId="7" w15:restartNumberingAfterBreak="0">
+    <w:nsid w:val="57F945A9"/>
+    <w:multiLevelType w:val="hybridMultilevel"/>
+    <w:tmpl w:val="1B78198A"/>
+    <w:lvl w:ilvl="0" w:tplc="0409000F">
+      <w:start w:val="1"/>
+      <w:numFmt w:val="decimal"/>
+      <w:lvlText w:val="%1."/>
+      <w:lvlJc w:val="left"/>
+      <w:pPr>
+        <w:ind w:left="720" w:hanging="360"/>
+      </w:pPr>
+      <w:rPr>
+        <w:rFonts w:hint="default"/>
+      </w:rPr>
+    </w:lvl>
+    <w:lvl w:ilvl="1" w:tplc="04090019" w:tentative="1">
+      <w:start w:val="1"/>
+      <w:numFmt w:val="lowerLetter"/>
+      <w:lvlText w:val="%2."/>
+      <w:lvlJc w:val="left"/>
+      <w:pPr>
+        <w:ind w:left="1440" w:hanging="360"/>
+      </w:pPr>
+    </w:lvl>
+    <w:lvl w:ilvl="2" w:tplc="0409001B" w:tentative="1">
+      <w:start w:val="1"/>
+      <w:numFmt w:val="lowerRoman"/>
+      <w:lvlText w:val="%3."/>
+      <w:lvlJc w:val="right"/>
+      <w:pPr>
+        <w:ind w:left="2160" w:hanging="180"/>
+      </w:pPr>
+    </w:lvl>
+    <w:lvl w:ilvl="3" w:tplc="0409000F" w:tentative="1">
+      <w:start w:val="1"/>
+      <w:numFmt w:val="decimal"/>
+      <w:lvlText w:val="%4."/>
+      <w:lvlJc w:val="left"/>
+      <w:pPr>
+        <w:ind w:left="2880" w:hanging="360"/>
+      </w:pPr>
+    </w:lvl>
+    <w:lvl w:ilvl="4" w:tplc="04090019" w:tentative="1">
+      <w:start w:val="1"/>
+      <w:numFmt w:val="lowerLetter"/>
+      <w:lvlText w:val="%5."/>
+      <w:lvlJc w:val="left"/>
+      <w:pPr>
+        <w:ind w:left="3600" w:hanging="360"/>
+      </w:pPr>
+    </w:lvl>
+    <w:lvl w:ilvl="5" w:tplc="0409001B" w:tentative="1">
+      <w:start w:val="1"/>
+      <w:numFmt w:val="lowerRoman"/>
+      <w:lvlText w:val="%6."/>
+      <w:lvlJc w:val="right"/>
+      <w:pPr>
+        <w:ind w:left="4320" w:hanging="180"/>
+      </w:pPr>
+    </w:lvl>
+    <w:lvl w:ilvl="6" w:tplc="0409000F" w:tentative="1">
+      <w:start w:val="1"/>
+      <w:numFmt w:val="decimal"/>
+      <w:lvlText w:val="%7."/>
+      <w:lvlJc w:val="left"/>
+      <w:pPr>
+        <w:ind w:left="5040" w:hanging="360"/>
+      </w:pPr>
+    </w:lvl>
+    <w:lvl w:ilvl="7" w:tplc="04090019" w:tentative="1">
+      <w:start w:val="1"/>
+      <w:numFmt w:val="lowerLetter"/>
+      <w:lvlText w:val="%8."/>
+      <w:lvlJc w:val="left"/>
+      <w:pPr>
+        <w:ind w:left="5760" w:hanging="360"/>
+      </w:pPr>
+    </w:lvl>
+    <w:lvl w:ilvl="8" w:tplc="0409001B" w:tentative="1">
+      <w:start w:val="1"/>
+      <w:numFmt w:val="lowerRoman"/>
+      <w:lvlText w:val="%9."/>
+      <w:lvlJc w:val="right"/>
+      <w:pPr>
+        <w:ind w:left="6480" w:hanging="180"/>
+      </w:pPr>
+    </w:lvl>
+  </w:abstractNum>
+  <w:abstractNum w:abstractNumId="8" w15:restartNumberingAfterBreak="0">
+    <w:nsid w:val="64060396"/>
+    <w:multiLevelType w:val="hybridMultilevel"/>
+    <w:tmpl w:val="7EF298FE"/>
+    <w:lvl w:ilvl="0" w:tplc="6AC0C52A">
+      <w:start w:val="1"/>
+      <w:numFmt w:val="decimal"/>
+      <w:lvlText w:val="%1."/>
+      <w:lvlJc w:val="left"/>
+      <w:pPr>
+        <w:ind w:left="1080" w:hanging="360"/>
+      </w:pPr>
+      <w:rPr>
+        <w:rFonts w:hint="default"/>
+      </w:rPr>
+    </w:lvl>
+    <w:lvl w:ilvl="1" w:tplc="04090019" w:tentative="1">
+      <w:start w:val="1"/>
+      <w:numFmt w:val="lowerLetter"/>
+      <w:lvlText w:val="%2."/>
+      <w:lvlJc w:val="left"/>
+      <w:pPr>
+        <w:ind w:left="1800" w:hanging="360"/>
+      </w:pPr>
+    </w:lvl>
+    <w:lvl w:ilvl="2" w:tplc="0409001B" w:tentative="1">
+      <w:start w:val="1"/>
+      <w:numFmt w:val="lowerRoman"/>
+      <w:lvlText w:val="%3."/>
+      <w:lvlJc w:val="right"/>
+      <w:pPr>
+        <w:ind w:left="2520" w:hanging="180"/>
+      </w:pPr>
+    </w:lvl>
+    <w:lvl w:ilvl="3" w:tplc="0409000F" w:tentative="1">
+      <w:start w:val="1"/>
+      <w:numFmt w:val="decimal"/>
+      <w:lvlText w:val="%4."/>
+      <w:lvlJc w:val="left"/>
+      <w:pPr>
+        <w:ind w:left="3240" w:hanging="360"/>
+      </w:pPr>
+    </w:lvl>
+    <w:lvl w:ilvl="4" w:tplc="04090019" w:tentative="1">
+      <w:start w:val="1"/>
+      <w:numFmt w:val="lowerLetter"/>
+      <w:lvlText w:val="%5."/>
+      <w:lvlJc w:val="left"/>
+      <w:pPr>
+        <w:ind w:left="3960" w:hanging="360"/>
+      </w:pPr>
+    </w:lvl>
+    <w:lvl w:ilvl="5" w:tplc="0409001B" w:tentative="1">
+      <w:start w:val="1"/>
+      <w:numFmt w:val="lowerRoman"/>
+      <w:lvlText w:val="%6."/>
+      <w:lvlJc w:val="right"/>
+      <w:pPr>
+        <w:ind w:left="4680" w:hanging="180"/>
+      </w:pPr>
+    </w:lvl>
+    <w:lvl w:ilvl="6" w:tplc="0409000F" w:tentative="1">
+      <w:start w:val="1"/>
+      <w:numFmt w:val="decimal"/>
+      <w:lvlText w:val="%7."/>
+      <w:lvlJc w:val="left"/>
+      <w:pPr>
+        <w:ind w:left="5400" w:hanging="360"/>
+      </w:pPr>
+    </w:lvl>
+    <w:lvl w:ilvl="7" w:tplc="04090019" w:tentative="1">
+      <w:start w:val="1"/>
+      <w:numFmt w:val="lowerLetter"/>
+      <w:lvlText w:val="%8."/>
+      <w:lvlJc w:val="left"/>
+      <w:pPr>
+        <w:ind w:left="6120" w:hanging="360"/>
+      </w:pPr>
+    </w:lvl>
+    <w:lvl w:ilvl="8" w:tplc="0409001B" w:tentative="1">
+      <w:start w:val="1"/>
+      <w:numFmt w:val="lowerRoman"/>
+      <w:lvlText w:val="%9."/>
+      <w:lvlJc w:val="right"/>
+      <w:pPr>
+        <w:ind w:left="6840" w:hanging="180"/>
+      </w:pPr>
+    </w:lvl>
+  </w:abstractNum>
+  <w:abstractNum w:abstractNumId="9" w15:restartNumberingAfterBreak="0">
     <w:nsid w:val="679513C7"/>
     <w:multiLevelType w:val="hybridMultilevel"/>
     <w:tmpl w:val="A7B8F274"/>
@@ -7317,7 +8740,7 @@
       </w:pPr>
     </w:lvl>
   </w:abstractNum>
-  <w:abstractNum w:abstractNumId="8" w15:restartNumberingAfterBreak="0">
+  <w:abstractNum w:abstractNumId="10" w15:restartNumberingAfterBreak="0">
     <w:nsid w:val="72F14EA2"/>
     <w:multiLevelType w:val="hybridMultilevel"/>
     <w:tmpl w:val="DB4C765C"/>
@@ -7429,7 +8852,7 @@
       </w:rPr>
     </w:lvl>
   </w:abstractNum>
-  <w:abstractNum w:abstractNumId="9" w15:restartNumberingAfterBreak="0">
+  <w:abstractNum w:abstractNumId="11" w15:restartNumberingAfterBreak="0">
     <w:nsid w:val="7E5D02C5"/>
     <w:multiLevelType w:val="hybridMultilevel"/>
     <w:tmpl w:val="7614662A"/>
@@ -7525,19 +8948,19 @@
     <w:abstractNumId w:val="4"/>
   </w:num>
   <w:num w:numId="3">
-    <w:abstractNumId w:val="7"/>
+    <w:abstractNumId w:val="9"/>
   </w:num>
   <w:num w:numId="4">
     <w:abstractNumId w:val="0"/>
   </w:num>
   <w:num w:numId="5">
-    <w:abstractNumId w:val="9"/>
+    <w:abstractNumId w:val="11"/>
   </w:num>
   <w:num w:numId="6">
     <w:abstractNumId w:val="2"/>
   </w:num>
   <w:num w:numId="7">
-    <w:abstractNumId w:val="8"/>
+    <w:abstractNumId w:val="10"/>
   </w:num>
   <w:num w:numId="8">
     <w:abstractNumId w:val="5"/>
@@ -7547,6 +8970,12 @@
   </w:num>
   <w:num w:numId="10">
     <w:abstractNumId w:val="3"/>
+  </w:num>
+  <w:num w:numId="11">
+    <w:abstractNumId w:val="7"/>
+  </w:num>
+  <w:num w:numId="12">
+    <w:abstractNumId w:val="8"/>
   </w:num>
 </w:numbering>
 </file>

</xml_diff>